<commit_message>
Minor corrections to errors reported by students
</commit_message>
<xml_diff>
--- a/Labs/Source/DAT101x Lab 2 - Analyizing and Visualizing Data.docx
+++ b/Labs/Source/DAT101x Lab 2 - Analyizing and Visualizing Data.docx
@@ -35,7 +35,7 @@
             <v:path o:extrusionok="f" gradientshapeok="t" o:connecttype="rect"/>
             <o:lock v:ext="edit" aspectratio="t"/>
           </v:shapetype>
-          <v:shape id="_x0000_i1025" type="#_x0000_t75" style="width:160.5pt;height:58.15pt">
+          <v:shape id="_x0000_i1025" type="#_x0000_t75" style="width:160.5pt;height:58.2pt">
             <v:imagedata r:id="rId11" o:title="MSFT_logo_rgb_C-Gray"/>
           </v:shape>
         </w:pict>
@@ -1092,6 +1092,7 @@
       <w:r>
         <w:t>”</w:t>
       </w:r>
+      <w:proofErr w:type="gramStart"/>
       <w:r>
         <w:t>/</w:t>
       </w:r>
@@ -1099,7 +1100,11 @@
         <w:t>”</w:t>
       </w:r>
       <w:r>
-        <w:t>drill-down</w:t>
+        <w:t>drill</w:t>
+      </w:r>
+      <w:proofErr w:type="gramEnd"/>
+      <w:r>
+        <w:t>-down</w:t>
       </w:r>
       <w:r>
         <w:t>” the levels of the hierarchy.</w:t>
@@ -1310,16 +1315,7 @@
         <w:t>Average</w:t>
       </w:r>
       <w:r>
-        <w:t xml:space="preserve"> as shown here, and then click </w:t>
-      </w:r>
-      <w:r>
-        <w:rPr>
-          <w:b/>
-        </w:rPr>
-        <w:t>Number Format</w:t>
-      </w:r>
-      <w:r>
-        <w:t>:</w:t>
+        <w:t xml:space="preserve"> as shown here:</w:t>
       </w:r>
     </w:p>
     <w:p>
@@ -1331,10 +1327,10 @@
           <w:noProof/>
         </w:rPr>
         <w:drawing>
-          <wp:inline distT="0" distB="0" distL="0" distR="0" wp14:anchorId="448BAD05" wp14:editId="0873442E">
-            <wp:extent cx="2351566" cy="2162755"/>
-            <wp:effectExtent l="0" t="0" r="0" b="9525"/>
-            <wp:docPr id="22" name="Picture 22"/>
+          <wp:inline distT="0" distB="0" distL="0" distR="0" wp14:anchorId="55D26864" wp14:editId="312EBFFC">
+            <wp:extent cx="2400300" cy="2304648"/>
+            <wp:effectExtent l="0" t="0" r="0" b="635"/>
+            <wp:docPr id="2" name="Picture 2"/>
             <wp:cNvGraphicFramePr>
               <a:graphicFrameLocks xmlns:a="http://schemas.openxmlformats.org/drawingml/2006/main" noChangeAspect="1"/>
             </wp:cNvGraphicFramePr>
@@ -1354,7 +1350,7 @@
                   <pic:spPr>
                     <a:xfrm>
                       <a:off x="0" y="0"/>
-                      <a:ext cx="2366570" cy="2176555"/>
+                      <a:ext cx="2425084" cy="2328444"/>
                     </a:xfrm>
                     <a:prstGeom prst="rect">
                       <a:avLst/>
@@ -1369,60 +1365,14 @@
     </w:p>
     <w:p>
       <w:pPr>
-        <w:pStyle w:val="ListParagraph"/>
-        <w:numPr>
-          <w:ilvl w:val="0"/>
-          <w:numId w:val="4"/>
-        </w:numPr>
+        <w:ind w:left="720"/>
       </w:pPr>
       <w:r>
         <w:lastRenderedPageBreak/>
-        <w:t xml:space="preserve">In the </w:t>
-      </w:r>
-      <w:r>
-        <w:rPr>
-          <w:b/>
-        </w:rPr>
-        <w:t>Number Format</w:t>
-      </w:r>
-      <w:r>
-        <w:t xml:space="preserve"> dialog box, select the </w:t>
-      </w:r>
-      <w:r>
-        <w:rPr>
-          <w:b/>
-        </w:rPr>
-        <w:t>Number</w:t>
-      </w:r>
-      <w:r>
-        <w:t xml:space="preserve"> category and ensure that </w:t>
-      </w:r>
-      <w:r>
-        <w:rPr>
-          <w:b/>
-        </w:rPr>
-        <w:t>Decimal places</w:t>
-      </w:r>
-      <w:r>
-        <w:t xml:space="preserve"> is set to </w:t>
-      </w:r>
-      <w:r>
-        <w:rPr>
-          <w:b/>
-        </w:rPr>
-        <w:t>2</w:t>
-      </w:r>
-      <w:r>
-        <w:t xml:space="preserve"> as shown here. Then click </w:t>
-      </w:r>
-      <w:r>
-        <w:rPr>
-          <w:b/>
-        </w:rPr>
-        <w:t>OK</w:t>
-      </w:r>
-      <w:r>
-        <w:t>.</w:t>
+        <w:t xml:space="preserve">The table of data now shows the average number of sales for each </w:t>
+      </w:r>
+      <w:r>
+        <w:t>month and weekday, as shown here.</w:t>
       </w:r>
     </w:p>
     <w:p>
@@ -1434,10 +1384,10 @@
           <w:noProof/>
         </w:rPr>
         <w:drawing>
-          <wp:inline distT="0" distB="0" distL="0" distR="0" wp14:anchorId="6293C281" wp14:editId="53EDEF9C">
-            <wp:extent cx="3291654" cy="2758663"/>
-            <wp:effectExtent l="0" t="0" r="4445" b="3810"/>
-            <wp:docPr id="23" name="Picture 23"/>
+          <wp:inline distT="0" distB="0" distL="0" distR="0" wp14:anchorId="19952456" wp14:editId="1FA17622">
+            <wp:extent cx="5053054" cy="3412431"/>
+            <wp:effectExtent l="0" t="0" r="0" b="0"/>
+            <wp:docPr id="24" name="Picture 24"/>
             <wp:cNvGraphicFramePr>
               <a:graphicFrameLocks xmlns:a="http://schemas.openxmlformats.org/drawingml/2006/main" noChangeAspect="1"/>
             </wp:cNvGraphicFramePr>
@@ -1457,7 +1407,7 @@
                   <pic:spPr>
                     <a:xfrm>
                       <a:off x="0" y="0"/>
-                      <a:ext cx="3308491" cy="2772774"/>
+                      <a:ext cx="5079646" cy="3430389"/>
                     </a:xfrm>
                     <a:prstGeom prst="rect">
                       <a:avLst/>
@@ -1475,10 +1425,277 @@
         <w:ind w:left="720"/>
       </w:pPr>
       <w:r>
-        <w:t xml:space="preserve">The table of data now shows the average number of sales for each </w:t>
-      </w:r>
-      <w:r>
-        <w:t>month and weekday, as shown here.</w:t>
+        <w:t>You can now see the average number of sales for each weekday</w:t>
+      </w:r>
+      <w:r>
+        <w:t xml:space="preserve"> by month. For example, the average number of sales on a Wednesday in </w:t>
+      </w:r>
+      <w:r>
+        <w:t>February</w:t>
+      </w:r>
+      <w:r>
+        <w:t xml:space="preserve"> is </w:t>
+      </w:r>
+      <w:r>
+        <w:t>19.75</w:t>
+      </w:r>
+      <w:r>
+        <w:t>.</w:t>
+      </w:r>
+    </w:p>
+    <w:p>
+      <w:r>
+        <w:br w:type="page"/>
+      </w:r>
+    </w:p>
+    <w:p>
+      <w:pPr>
+        <w:pStyle w:val="Heading3"/>
+      </w:pPr>
+      <w:r>
+        <w:lastRenderedPageBreak/>
+        <w:t>Challenge</w:t>
+      </w:r>
+      <w:r>
+        <w:t xml:space="preserve">: </w:t>
+      </w:r>
+      <w:r>
+        <w:t>PivotTable Analysis</w:t>
+      </w:r>
+    </w:p>
+    <w:p>
+      <w:pPr>
+        <w:pStyle w:val="ListParagraph"/>
+        <w:numPr>
+          <w:ilvl w:val="0"/>
+          <w:numId w:val="10"/>
+        </w:numPr>
+        <w:shd w:val="clear" w:color="auto" w:fill="FFFFFF" w:themeFill="background1"/>
+      </w:pPr>
+      <w:r>
+        <w:t xml:space="preserve">Modify the </w:t>
+      </w:r>
+      <w:r>
+        <w:t>fields in the P</w:t>
+      </w:r>
+      <w:r>
+        <w:t>ivotTable</w:t>
+      </w:r>
+      <w:r>
+        <w:t xml:space="preserve"> to find the following information:</w:t>
+      </w:r>
+    </w:p>
+    <w:p>
+      <w:pPr>
+        <w:pStyle w:val="ListParagraph"/>
+        <w:numPr>
+          <w:ilvl w:val="0"/>
+          <w:numId w:val="5"/>
+        </w:numPr>
+        <w:shd w:val="clear" w:color="auto" w:fill="FFFFFF" w:themeFill="background1"/>
+      </w:pPr>
+      <w:r>
+        <w:t>The total sum of revenue</w:t>
+      </w:r>
+      <w:r>
+        <w:t xml:space="preserve"> for August.</w:t>
+      </w:r>
+    </w:p>
+    <w:p>
+      <w:pPr>
+        <w:pStyle w:val="ListParagraph"/>
+        <w:numPr>
+          <w:ilvl w:val="0"/>
+          <w:numId w:val="5"/>
+        </w:numPr>
+        <w:shd w:val="clear" w:color="auto" w:fill="FFFFFF" w:themeFill="background1"/>
+      </w:pPr>
+      <w:r>
+        <w:t xml:space="preserve">The </w:t>
+      </w:r>
+      <w:r>
+        <w:t>temperature</w:t>
+      </w:r>
+      <w:r>
+        <w:t xml:space="preserve"> </w:t>
+      </w:r>
+      <w:r>
+        <w:t>on</w:t>
+      </w:r>
+      <w:r>
+        <w:t xml:space="preserve"> </w:t>
+      </w:r>
+      <w:r>
+        <w:t>the hottest</w:t>
+      </w:r>
+      <w:r>
+        <w:t xml:space="preserve"> Saturday in </w:t>
+      </w:r>
+      <w:r>
+        <w:t>July</w:t>
+      </w:r>
+      <w:r>
+        <w:t>.</w:t>
+      </w:r>
+    </w:p>
+    <w:p>
+      <w:pPr>
+        <w:pStyle w:val="ListParagraph"/>
+        <w:numPr>
+          <w:ilvl w:val="0"/>
+          <w:numId w:val="5"/>
+        </w:numPr>
+        <w:shd w:val="clear" w:color="auto" w:fill="FFFFFF" w:themeFill="background1"/>
+      </w:pPr>
+      <w:r>
+        <w:t xml:space="preserve">The lowest number of flyers distributed in </w:t>
+      </w:r>
+      <w:r>
+        <w:t xml:space="preserve">a day during </w:t>
+      </w:r>
+      <w:r>
+        <w:t>November</w:t>
+      </w:r>
+      <w:r>
+        <w:t>.</w:t>
+      </w:r>
+    </w:p>
+    <w:p>
+      <w:pPr>
+        <w:pStyle w:val="Heading1"/>
+        <w:spacing w:before="0" w:line="240" w:lineRule="auto"/>
+        <w:rPr>
+          <w:rFonts w:ascii="Segoe UI" w:hAnsi="Segoe UI" w:cs="Segoe UI"/>
+          <w:color w:val="0070C0"/>
+          <w:spacing w:val="-10"/>
+          <w:szCs w:val="28"/>
+        </w:rPr>
+      </w:pPr>
+      <w:r>
+        <w:rPr>
+          <w:rFonts w:ascii="Segoe UI" w:hAnsi="Segoe UI" w:cs="Segoe UI"/>
+          <w:color w:val="0070C0"/>
+          <w:spacing w:val="-10"/>
+          <w:szCs w:val="28"/>
+        </w:rPr>
+        <w:t>Exercise 2: Visualizing Data with Charts</w:t>
+      </w:r>
+    </w:p>
+    <w:p>
+      <w:r>
+        <w:t>It can often be easier to identify trends and relationships in data by creating data visualizations such as charts</w:t>
+      </w:r>
+      <w:r>
+        <w:t>.</w:t>
+      </w:r>
+    </w:p>
+    <w:p>
+      <w:pPr>
+        <w:pStyle w:val="Heading2"/>
+      </w:pPr>
+      <w:r>
+        <w:t xml:space="preserve">View the </w:t>
+      </w:r>
+      <w:r>
+        <w:t>Sales</w:t>
+      </w:r>
+      <w:r>
+        <w:t xml:space="preserve"> Trend for the Year</w:t>
+      </w:r>
+    </w:p>
+    <w:p>
+      <w:pPr>
+        <w:pStyle w:val="ListParagraph"/>
+        <w:numPr>
+          <w:ilvl w:val="0"/>
+          <w:numId w:val="6"/>
+        </w:numPr>
+      </w:pPr>
+      <w:r>
+        <w:t xml:space="preserve">Modify the PivotTable you created in the previous exercise so that it shows </w:t>
+      </w:r>
+      <w:r>
+        <w:rPr>
+          <w:b/>
+        </w:rPr>
+        <w:t>Date</w:t>
+      </w:r>
+      <w:r>
+        <w:t xml:space="preserve"> </w:t>
+      </w:r>
+      <w:r>
+        <w:t>i</w:t>
+      </w:r>
+      <w:r>
+        <w:t xml:space="preserve">n </w:t>
+      </w:r>
+      <w:r>
+        <w:t xml:space="preserve">the </w:t>
+      </w:r>
+      <w:r>
+        <w:rPr>
+          <w:b/>
+        </w:rPr>
+        <w:t>R</w:t>
+      </w:r>
+      <w:r>
+        <w:rPr>
+          <w:b/>
+        </w:rPr>
+        <w:t>ows</w:t>
+      </w:r>
+      <w:r>
+        <w:t xml:space="preserve"> </w:t>
+      </w:r>
+      <w:r>
+        <w:t xml:space="preserve">area </w:t>
+      </w:r>
+      <w:r>
+        <w:t>and</w:t>
+      </w:r>
+      <w:r>
+        <w:t xml:space="preserve"> the sum of</w:t>
+      </w:r>
+      <w:r>
+        <w:t xml:space="preserve"> </w:t>
+      </w:r>
+      <w:r>
+        <w:rPr>
+          <w:b/>
+        </w:rPr>
+        <w:t xml:space="preserve">Sales </w:t>
+      </w:r>
+      <w:r>
+        <w:t xml:space="preserve">and sum </w:t>
+      </w:r>
+      <w:proofErr w:type="gramStart"/>
+      <w:r>
+        <w:t xml:space="preserve">of </w:t>
+      </w:r>
+      <w:r>
+        <w:t xml:space="preserve"> </w:t>
+      </w:r>
+      <w:r>
+        <w:rPr>
+          <w:b/>
+        </w:rPr>
+        <w:t>Temperature</w:t>
+      </w:r>
+      <w:proofErr w:type="gramEnd"/>
+      <w:r>
+        <w:t xml:space="preserve"> (in that order) </w:t>
+      </w:r>
+      <w:r>
+        <w:t xml:space="preserve">in the </w:t>
+      </w:r>
+      <w:r>
+        <w:rPr>
+          <w:b/>
+        </w:rPr>
+        <w:t>Values</w:t>
+      </w:r>
+      <w:r>
+        <w:t xml:space="preserve"> area, like this:</w:t>
       </w:r>
     </w:p>
     <w:p>
@@ -1490,10 +1707,10 @@
           <w:noProof/>
         </w:rPr>
         <w:drawing>
-          <wp:inline distT="0" distB="0" distL="0" distR="0" wp14:anchorId="19952456" wp14:editId="1FA17622">
-            <wp:extent cx="5053054" cy="3412431"/>
-            <wp:effectExtent l="0" t="0" r="0" b="0"/>
-            <wp:docPr id="24" name="Picture 24"/>
+          <wp:inline distT="0" distB="0" distL="0" distR="0" wp14:anchorId="21946318" wp14:editId="1BBFE90D">
+            <wp:extent cx="5068957" cy="3423171"/>
+            <wp:effectExtent l="0" t="0" r="0" b="6350"/>
+            <wp:docPr id="28" name="Picture 28"/>
             <wp:cNvGraphicFramePr>
               <a:graphicFrameLocks xmlns:a="http://schemas.openxmlformats.org/drawingml/2006/main" noChangeAspect="1"/>
             </wp:cNvGraphicFramePr>
@@ -1513,7 +1730,7 @@
                   <pic:spPr>
                     <a:xfrm>
                       <a:off x="0" y="0"/>
-                      <a:ext cx="5079646" cy="3430389"/>
+                      <a:ext cx="5080227" cy="3430782"/>
                     </a:xfrm>
                     <a:prstGeom prst="rect">
                       <a:avLst/>
@@ -1531,182 +1748,25 @@
         <w:ind w:left="720"/>
       </w:pPr>
       <w:r>
-        <w:t>You can now see the average number of sales for each weekday</w:t>
-      </w:r>
-      <w:r>
-        <w:t xml:space="preserve"> by month. For example, the average number of sales on a Wednesday in </w:t>
-      </w:r>
-      <w:r>
-        <w:t>February</w:t>
-      </w:r>
-      <w:r>
-        <w:t xml:space="preserve"> is </w:t>
-      </w:r>
-      <w:r>
-        <w:t>19.75</w:t>
-      </w:r>
-      <w:r>
-        <w:t>.</w:t>
-      </w:r>
-    </w:p>
-    <w:p>
-      <w:r>
-        <w:br w:type="page"/>
-      </w:r>
-    </w:p>
-    <w:p>
-      <w:pPr>
-        <w:pStyle w:val="Heading3"/>
-      </w:pPr>
-      <w:r>
-        <w:lastRenderedPageBreak/>
-        <w:t>Challenge</w:t>
-      </w:r>
-      <w:r>
-        <w:t xml:space="preserve">: </w:t>
-      </w:r>
-      <w:r>
-        <w:t>PivotTable Analysis</w:t>
-      </w:r>
-    </w:p>
-    <w:p>
-      <w:pPr>
-        <w:pStyle w:val="ListParagraph"/>
-        <w:numPr>
-          <w:ilvl w:val="0"/>
-          <w:numId w:val="10"/>
-        </w:numPr>
-        <w:shd w:val="clear" w:color="auto" w:fill="FFFFFF" w:themeFill="background1"/>
-      </w:pPr>
-      <w:r>
-        <w:t xml:space="preserve">Modify the </w:t>
-      </w:r>
-      <w:r>
-        <w:t>fields in the P</w:t>
-      </w:r>
-      <w:r>
-        <w:t>ivotTable</w:t>
-      </w:r>
-      <w:r>
-        <w:t xml:space="preserve"> to find the following information:</w:t>
-      </w:r>
-    </w:p>
-    <w:p>
-      <w:pPr>
-        <w:pStyle w:val="ListParagraph"/>
-        <w:numPr>
-          <w:ilvl w:val="0"/>
-          <w:numId w:val="5"/>
-        </w:numPr>
-        <w:shd w:val="clear" w:color="auto" w:fill="FFFFFF" w:themeFill="background1"/>
-      </w:pPr>
-      <w:r>
-        <w:t>The total sum of revenue</w:t>
-      </w:r>
-      <w:r>
-        <w:t xml:space="preserve"> for August.</w:t>
-      </w:r>
-    </w:p>
-    <w:p>
-      <w:pPr>
-        <w:pStyle w:val="ListParagraph"/>
-        <w:numPr>
-          <w:ilvl w:val="0"/>
-          <w:numId w:val="5"/>
-        </w:numPr>
-        <w:shd w:val="clear" w:color="auto" w:fill="FFFFFF" w:themeFill="background1"/>
-      </w:pPr>
-      <w:r>
-        <w:t xml:space="preserve">The </w:t>
-      </w:r>
-      <w:r>
-        <w:t>temperature</w:t>
-      </w:r>
-      <w:r>
-        <w:t xml:space="preserve"> </w:t>
-      </w:r>
-      <w:r>
-        <w:t>on</w:t>
-      </w:r>
-      <w:r>
-        <w:t xml:space="preserve"> </w:t>
-      </w:r>
-      <w:r>
-        <w:t>the hottest</w:t>
-      </w:r>
-      <w:r>
-        <w:t xml:space="preserve"> Saturday in </w:t>
-      </w:r>
-      <w:r>
-        <w:t>July</w:t>
-      </w:r>
-      <w:r>
-        <w:t>.</w:t>
-      </w:r>
-    </w:p>
-    <w:p>
-      <w:pPr>
-        <w:pStyle w:val="ListParagraph"/>
-        <w:numPr>
-          <w:ilvl w:val="0"/>
-          <w:numId w:val="5"/>
-        </w:numPr>
-        <w:shd w:val="clear" w:color="auto" w:fill="FFFFFF" w:themeFill="background1"/>
-      </w:pPr>
-      <w:r>
-        <w:t xml:space="preserve">The lowest number of flyers distributed in </w:t>
-      </w:r>
-      <w:r>
-        <w:t xml:space="preserve">a day during </w:t>
-      </w:r>
-      <w:r>
-        <w:t>November</w:t>
-      </w:r>
-      <w:r>
-        <w:t>.</w:t>
-      </w:r>
-    </w:p>
-    <w:p>
-      <w:pPr>
-        <w:pStyle w:val="Heading1"/>
-        <w:spacing w:before="0" w:line="240" w:lineRule="auto"/>
-        <w:rPr>
-          <w:rFonts w:ascii="Segoe UI" w:hAnsi="Segoe UI" w:cs="Segoe UI"/>
-          <w:color w:val="0070C0"/>
-          <w:spacing w:val="-10"/>
-          <w:szCs w:val="28"/>
-        </w:rPr>
-      </w:pPr>
-      <w:r>
-        <w:rPr>
-          <w:rFonts w:ascii="Segoe UI" w:hAnsi="Segoe UI" w:cs="Segoe UI"/>
-          <w:color w:val="0070C0"/>
-          <w:spacing w:val="-10"/>
-          <w:szCs w:val="28"/>
-        </w:rPr>
-        <w:t>Exercise 2: Visualizing Data with Charts</w:t>
-      </w:r>
-    </w:p>
-    <w:p>
-      <w:r>
-        <w:t>It can often be easier to identify trends and relationships in data by creating data visualizations such as charts</w:t>
-      </w:r>
-      <w:r>
-        <w:t>.</w:t>
-      </w:r>
-    </w:p>
-    <w:p>
-      <w:pPr>
-        <w:pStyle w:val="Heading2"/>
-      </w:pPr>
-      <w:r>
-        <w:t xml:space="preserve">View the </w:t>
-      </w:r>
-      <w:r>
-        <w:t>Sales</w:t>
-      </w:r>
-      <w:r>
-        <w:t xml:space="preserve"> Trend for the Year</w:t>
+        <w:t>Make sure your table looks like the one shown, before you proceed.</w:t>
+      </w:r>
+    </w:p>
+    <w:p>
+      <w:pPr>
+        <w:shd w:val="clear" w:color="auto" w:fill="DEEAF6" w:themeFill="accent1" w:themeFillTint="33"/>
+        <w:ind w:left="720"/>
+      </w:pPr>
+      <w:r>
+        <w:t xml:space="preserve">Note that the date may be formatted </w:t>
+      </w:r>
+      <w:r>
+        <w:t xml:space="preserve">differently </w:t>
+      </w:r>
+      <w:r>
+        <w:t>for your loc</w:t>
+      </w:r>
+      <w:r>
+        <w:t>ation.</w:t>
       </w:r>
     </w:p>
     <w:p>
@@ -1718,7 +1778,236 @@
         </w:numPr>
       </w:pPr>
       <w:r>
-        <w:t xml:space="preserve">Modify the PivotTable you created in the previous exercise so that it shows </w:t>
+        <w:t>Select</w:t>
+      </w:r>
+      <w:r>
+        <w:t xml:space="preserve"> the cell</w:t>
+      </w:r>
+      <w:r>
+        <w:t>s</w:t>
+      </w:r>
+      <w:r>
+        <w:t xml:space="preserve"> containing the </w:t>
+      </w:r>
+      <w:r>
+        <w:t xml:space="preserve">date, </w:t>
+      </w:r>
+      <w:r>
+        <w:t>daily sales</w:t>
+      </w:r>
+      <w:r>
+        <w:t xml:space="preserve">, and temperature values </w:t>
+      </w:r>
+      <w:r>
+        <w:rPr>
+          <w:b/>
+        </w:rPr>
+        <w:t>only</w:t>
+      </w:r>
+      <w:r>
+        <w:t xml:space="preserve">, but </w:t>
+      </w:r>
+      <w:r>
+        <w:rPr>
+          <w:u w:val="single"/>
+        </w:rPr>
+        <w:t>not</w:t>
+      </w:r>
+      <w:r>
+        <w:t xml:space="preserve"> the </w:t>
+      </w:r>
+      <w:r>
+        <w:rPr>
+          <w:b/>
+        </w:rPr>
+        <w:t>Row Labels</w:t>
+      </w:r>
+      <w:r>
+        <w:t xml:space="preserve">, </w:t>
+      </w:r>
+      <w:r>
+        <w:rPr>
+          <w:b/>
+        </w:rPr>
+        <w:t>Sum of Sales</w:t>
+      </w:r>
+      <w:r>
+        <w:t xml:space="preserve">, and </w:t>
+      </w:r>
+      <w:r>
+        <w:rPr>
+          <w:b/>
+        </w:rPr>
+        <w:t>Sum of Temperature</w:t>
+      </w:r>
+      <w:r>
+        <w:t xml:space="preserve"> header cells</w:t>
+      </w:r>
+      <w:r>
+        <w:t xml:space="preserve"> or the </w:t>
+      </w:r>
+      <w:r>
+        <w:rPr>
+          <w:b/>
+        </w:rPr>
+        <w:t>Grand Total</w:t>
+      </w:r>
+      <w:r>
+        <w:t xml:space="preserve"> footer cells</w:t>
+      </w:r>
+      <w:r>
+        <w:t xml:space="preserve">; and then </w:t>
+      </w:r>
+      <w:r>
+        <w:t xml:space="preserve">on the </w:t>
+      </w:r>
+      <w:r>
+        <w:rPr>
+          <w:b/>
+        </w:rPr>
+        <w:t>Home</w:t>
+      </w:r>
+      <w:r>
+        <w:t xml:space="preserve"> tab of the ribbon, click the </w:t>
+      </w:r>
+      <w:r>
+        <w:rPr>
+          <w:b/>
+        </w:rPr>
+        <w:t>C</w:t>
+      </w:r>
+      <w:r>
+        <w:rPr>
+          <w:b/>
+        </w:rPr>
+        <w:t>opy</w:t>
+      </w:r>
+      <w:r>
+        <w:t xml:space="preserve"> button (</w:t>
+      </w:r>
+      <w:r>
+        <w:rPr>
+          <w:vertAlign w:val="superscript"/>
+          <w14:shadow w14:blurRad="50800" w14:dist="38100" w14:dir="13500000" w14:sx="100000" w14:sy="100000" w14:kx="0" w14:ky="0" w14:algn="br">
+            <w14:srgbClr w14:val="000000">
+              <w14:alpha w14:val="60000"/>
+            </w14:srgbClr>
+          </w14:shadow>
+        </w:rPr>
+        <w:sym w:font="Wingdings" w:char="F032"/>
+      </w:r>
+      <w:r>
+        <w:rPr>
+          <w:vertAlign w:val="subscript"/>
+          <w14:shadow w14:blurRad="50800" w14:dist="38100" w14:dir="13500000" w14:sx="100000" w14:sy="100000" w14:kx="0" w14:ky="0" w14:algn="br">
+            <w14:srgbClr w14:val="000000">
+              <w14:alpha w14:val="60000"/>
+            </w14:srgbClr>
+          </w14:shadow>
+        </w:rPr>
+        <w:sym w:font="Wingdings" w:char="F032"/>
+      </w:r>
+      <w:r>
+        <w:t xml:space="preserve">) to </w:t>
+      </w:r>
+      <w:r>
+        <w:t>copy the selected cells to the clipboard</w:t>
+      </w:r>
+      <w:r>
+        <w:t>.</w:t>
+      </w:r>
+    </w:p>
+    <w:p>
+      <w:pPr>
+        <w:pStyle w:val="ListParagraph"/>
+        <w:numPr>
+          <w:ilvl w:val="0"/>
+          <w:numId w:val="6"/>
+        </w:numPr>
+      </w:pPr>
+      <w:r>
+        <w:t xml:space="preserve">Under the worksheet, click the </w:t>
+      </w:r>
+      <w:r>
+        <w:rPr>
+          <w:b/>
+        </w:rPr>
+        <w:t>New Sheet</w:t>
+      </w:r>
+      <w:r>
+        <w:t xml:space="preserve"> button (</w:t>
+      </w:r>
+      <w:r>
+        <w:rPr>
+          <w:b/>
+        </w:rPr>
+        <w:t>+</w:t>
+      </w:r>
+      <w:r>
+        <w:t>) to add a new worksheet to the workbook.</w:t>
+      </w:r>
+    </w:p>
+    <w:p>
+      <w:pPr>
+        <w:pStyle w:val="ListParagraph"/>
+        <w:numPr>
+          <w:ilvl w:val="0"/>
+          <w:numId w:val="6"/>
+        </w:numPr>
+      </w:pPr>
+      <w:r>
+        <w:t>In the new sheet, select cell A2</w:t>
+      </w:r>
+      <w:r>
+        <w:t xml:space="preserve">, and then on the Home tab click the </w:t>
+      </w:r>
+      <w:r>
+        <w:rPr>
+          <w:b/>
+        </w:rPr>
+        <w:t>Paste</w:t>
+      </w:r>
+      <w:r>
+        <w:t xml:space="preserve"> button (</w:t>
+      </w:r>
+      <w:r>
+        <w:rPr>
+          <w:b/>
+        </w:rPr>
+        <w:sym w:font="Wingdings 2" w:char="F032"/>
+      </w:r>
+      <w:r>
+        <w:t>) to paste the copied cells into the new worksheet.</w:t>
+      </w:r>
+      <w:r>
+        <w:t xml:space="preserve"> You may need to widen the A column to see the dates</w:t>
+      </w:r>
+      <w:r>
+        <w:t>.</w:t>
+      </w:r>
+    </w:p>
+    <w:p>
+      <w:pPr>
+        <w:pStyle w:val="ListParagraph"/>
+        <w:numPr>
+          <w:ilvl w:val="0"/>
+          <w:numId w:val="6"/>
+        </w:numPr>
+      </w:pPr>
+      <w:r>
+        <w:t xml:space="preserve">In cells A1 </w:t>
+      </w:r>
+      <w:r>
+        <w:t>to</w:t>
+      </w:r>
+      <w:r>
+        <w:t xml:space="preserve"> </w:t>
+      </w:r>
+      <w:r>
+        <w:t>C</w:t>
+      </w:r>
+      <w:r>
+        <w:t xml:space="preserve">1, add the columns headers </w:t>
       </w:r>
       <w:r>
         <w:rPr>
@@ -1727,55 +2016,19 @@
         <w:t>Date</w:t>
       </w:r>
       <w:r>
-        <w:t xml:space="preserve"> </w:t>
-      </w:r>
-      <w:r>
-        <w:t>i</w:t>
-      </w:r>
-      <w:r>
-        <w:t xml:space="preserve">n </w:t>
-      </w:r>
-      <w:r>
-        <w:t xml:space="preserve">the </w:t>
-      </w:r>
-      <w:r>
-        <w:rPr>
-          <w:b/>
-        </w:rPr>
-        <w:t>R</w:t>
-      </w:r>
-      <w:r>
-        <w:rPr>
-          <w:b/>
-        </w:rPr>
-        <w:t>ows</w:t>
-      </w:r>
-      <w:r>
-        <w:t xml:space="preserve"> </w:t>
-      </w:r>
-      <w:r>
-        <w:t xml:space="preserve">area </w:t>
-      </w:r>
-      <w:r>
-        <w:t>and</w:t>
-      </w:r>
-      <w:r>
-        <w:t xml:space="preserve"> the sum of</w:t>
-      </w:r>
-      <w:r>
-        <w:t xml:space="preserve"> </w:t>
-      </w:r>
-      <w:r>
-        <w:rPr>
-          <w:b/>
-        </w:rPr>
-        <w:t xml:space="preserve">Sales </w:t>
-      </w:r>
-      <w:r>
-        <w:t xml:space="preserve">and sum of </w:t>
-      </w:r>
-      <w:r>
-        <w:t xml:space="preserve"> </w:t>
+        <w:rPr>
+          <w:b/>
+        </w:rPr>
+        <w:t xml:space="preserve">, </w:t>
+      </w:r>
+      <w:r>
+        <w:rPr>
+          <w:b/>
+        </w:rPr>
+        <w:t>Sales</w:t>
+      </w:r>
+      <w:r>
+        <w:t xml:space="preserve">, and </w:t>
       </w:r>
       <w:r>
         <w:rPr>
@@ -1784,19 +2037,7 @@
         <w:t>Temperature</w:t>
       </w:r>
       <w:r>
-        <w:t xml:space="preserve"> (in that order) </w:t>
-      </w:r>
-      <w:r>
-        <w:t xml:space="preserve">in the </w:t>
-      </w:r>
-      <w:r>
-        <w:rPr>
-          <w:b/>
-        </w:rPr>
-        <w:t>Values</w:t>
-      </w:r>
-      <w:r>
-        <w:t xml:space="preserve"> area, like this:</w:t>
+        <w:t>. Your new worksheet should look like this:</w:t>
       </w:r>
     </w:p>
     <w:p>
@@ -1807,11 +2048,12 @@
         <w:rPr>
           <w:noProof/>
         </w:rPr>
+        <w:lastRenderedPageBreak/>
         <w:drawing>
-          <wp:inline distT="0" distB="0" distL="0" distR="0" wp14:anchorId="21946318" wp14:editId="1BBFE90D">
-            <wp:extent cx="5068957" cy="3423171"/>
-            <wp:effectExtent l="0" t="0" r="0" b="6350"/>
-            <wp:docPr id="28" name="Picture 28"/>
+          <wp:inline distT="0" distB="0" distL="0" distR="0" wp14:anchorId="080370A3" wp14:editId="052B7B52">
+            <wp:extent cx="4962792" cy="3351475"/>
+            <wp:effectExtent l="0" t="0" r="0" b="1905"/>
+            <wp:docPr id="29" name="Picture 29"/>
             <wp:cNvGraphicFramePr>
               <a:graphicFrameLocks xmlns:a="http://schemas.openxmlformats.org/drawingml/2006/main" noChangeAspect="1"/>
             </wp:cNvGraphicFramePr>
@@ -1831,7 +2073,7 @@
                   <pic:spPr>
                     <a:xfrm>
                       <a:off x="0" y="0"/>
-                      <a:ext cx="5080227" cy="3430782"/>
+                      <a:ext cx="4980247" cy="3363263"/>
                     </a:xfrm>
                     <a:prstGeom prst="rect">
                       <a:avLst/>
@@ -1846,24 +2088,6 @@
     </w:p>
     <w:p>
       <w:pPr>
-        <w:shd w:val="clear" w:color="auto" w:fill="DEEAF6" w:themeFill="accent1" w:themeFillTint="33"/>
-        <w:ind w:left="720"/>
-      </w:pPr>
-      <w:r>
-        <w:t xml:space="preserve">Note that the date may be formatted </w:t>
-      </w:r>
-      <w:r>
-        <w:t xml:space="preserve">differently </w:t>
-      </w:r>
-      <w:r>
-        <w:t>for your loc</w:t>
-      </w:r>
-      <w:r>
-        <w:t>ation.</w:t>
-      </w:r>
-    </w:p>
-    <w:p>
-      <w:pPr>
         <w:pStyle w:val="ListParagraph"/>
         <w:numPr>
           <w:ilvl w:val="0"/>
@@ -1871,22 +2095,34 @@
         </w:numPr>
       </w:pPr>
       <w:r>
-        <w:t>Select</w:t>
-      </w:r>
-      <w:r>
-        <w:t xml:space="preserve"> the cell</w:t>
-      </w:r>
-      <w:r>
-        <w:t>s</w:t>
-      </w:r>
-      <w:r>
-        <w:t xml:space="preserve"> containing the </w:t>
-      </w:r>
-      <w:r>
-        <w:t xml:space="preserve">daily sales </w:t>
-      </w:r>
-      <w:r>
-        <w:t xml:space="preserve">data, but </w:t>
+        <w:t xml:space="preserve">Select </w:t>
+      </w:r>
+      <w:r>
+        <w:t xml:space="preserve">the </w:t>
+      </w:r>
+      <w:r>
+        <w:rPr>
+          <w:b/>
+        </w:rPr>
+        <w:t>Date</w:t>
+      </w:r>
+      <w:r>
+        <w:t xml:space="preserve"> and </w:t>
+      </w:r>
+      <w:r>
+        <w:rPr>
+          <w:b/>
+        </w:rPr>
+        <w:t>Sales</w:t>
+      </w:r>
+      <w:r>
+        <w:t xml:space="preserve"> data</w:t>
+      </w:r>
+      <w:r>
+        <w:t>, including the headers</w:t>
+      </w:r>
+      <w:r>
+        <w:t xml:space="preserve"> (but </w:t>
       </w:r>
       <w:r>
         <w:rPr>
@@ -1895,230 +2131,49 @@
         <w:t>not</w:t>
       </w:r>
       <w:r>
-        <w:t xml:space="preserve"> the </w:t>
-      </w:r>
-      <w:r>
-        <w:rPr>
-          <w:b/>
-        </w:rPr>
-        <w:t>Row Labels</w:t>
-      </w:r>
-      <w:r>
-        <w:t xml:space="preserve">, </w:t>
-      </w:r>
-      <w:r>
-        <w:rPr>
-          <w:b/>
-        </w:rPr>
-        <w:t>Sum of Sales</w:t>
-      </w:r>
-      <w:r>
-        <w:t xml:space="preserve">, and </w:t>
-      </w:r>
-      <w:r>
-        <w:rPr>
-          <w:b/>
-        </w:rPr>
-        <w:t>Sum of Temperature</w:t>
-      </w:r>
-      <w:r>
-        <w:t xml:space="preserve"> header cells</w:t>
-      </w:r>
-      <w:r>
-        <w:t xml:space="preserve"> or the </w:t>
-      </w:r>
-      <w:r>
-        <w:rPr>
-          <w:b/>
-        </w:rPr>
-        <w:t>Grand Total</w:t>
-      </w:r>
-      <w:r>
-        <w:t xml:space="preserve"> footer cells</w:t>
-      </w:r>
-      <w:r>
-        <w:t xml:space="preserve">; and then </w:t>
-      </w:r>
-      <w:r>
-        <w:t xml:space="preserve">on the </w:t>
-      </w:r>
-      <w:r>
-        <w:rPr>
-          <w:b/>
-        </w:rPr>
-        <w:t>Home</w:t>
-      </w:r>
-      <w:r>
-        <w:t xml:space="preserve"> tab of the ribbon, click the </w:t>
-      </w:r>
-      <w:r>
-        <w:rPr>
-          <w:b/>
-        </w:rPr>
-        <w:t>C</w:t>
-      </w:r>
-      <w:r>
-        <w:rPr>
-          <w:b/>
-        </w:rPr>
-        <w:t>opy</w:t>
-      </w:r>
-      <w:r>
-        <w:t xml:space="preserve"> button (</w:t>
-      </w:r>
-      <w:r>
-        <w:rPr>
-          <w:vertAlign w:val="superscript"/>
-          <w14:shadow w14:blurRad="50800" w14:dist="38100" w14:dir="13500000" w14:sx="100000" w14:sy="100000" w14:kx="0" w14:ky="0" w14:algn="br">
-            <w14:srgbClr w14:val="000000">
-              <w14:alpha w14:val="60000"/>
-            </w14:srgbClr>
-          </w14:shadow>
-        </w:rPr>
-        <w:sym w:font="Wingdings" w:char="F032"/>
-      </w:r>
-      <w:r>
-        <w:rPr>
-          <w:vertAlign w:val="subscript"/>
-          <w14:shadow w14:blurRad="50800" w14:dist="38100" w14:dir="13500000" w14:sx="100000" w14:sy="100000" w14:kx="0" w14:ky="0" w14:algn="br">
-            <w14:srgbClr w14:val="000000">
-              <w14:alpha w14:val="60000"/>
-            </w14:srgbClr>
-          </w14:shadow>
-        </w:rPr>
-        <w:sym w:font="Wingdings" w:char="F032"/>
-      </w:r>
-      <w:r>
-        <w:t xml:space="preserve">) to </w:t>
-      </w:r>
-      <w:r>
-        <w:t>copy the selected cells to the clipboard</w:t>
-      </w:r>
-      <w:r>
-        <w:t>.</w:t>
-      </w:r>
-    </w:p>
-    <w:p>
-      <w:pPr>
-        <w:pStyle w:val="ListParagraph"/>
-        <w:numPr>
-          <w:ilvl w:val="0"/>
-          <w:numId w:val="6"/>
-        </w:numPr>
-      </w:pPr>
-      <w:r>
-        <w:t xml:space="preserve">Under the worksheet, click the </w:t>
-      </w:r>
-      <w:r>
-        <w:rPr>
-          <w:b/>
-        </w:rPr>
-        <w:t>New Sheet</w:t>
-      </w:r>
-      <w:r>
-        <w:t xml:space="preserve"> button (</w:t>
-      </w:r>
-      <w:r>
-        <w:rPr>
-          <w:b/>
-        </w:rPr>
-        <w:t>+</w:t>
-      </w:r>
-      <w:r>
-        <w:t>) to add a new worksheet to the workbook.</w:t>
-      </w:r>
-    </w:p>
-    <w:p>
-      <w:pPr>
-        <w:pStyle w:val="ListParagraph"/>
-        <w:numPr>
-          <w:ilvl w:val="0"/>
-          <w:numId w:val="6"/>
-        </w:numPr>
-      </w:pPr>
-      <w:r>
-        <w:t>In the new sheet, select cell A2</w:t>
-      </w:r>
-      <w:r>
-        <w:t xml:space="preserve">, and then on the Home tab click the </w:t>
-      </w:r>
-      <w:r>
-        <w:rPr>
-          <w:b/>
-        </w:rPr>
-        <w:t>Paste</w:t>
-      </w:r>
-      <w:r>
-        <w:t xml:space="preserve"> button (</w:t>
-      </w:r>
-      <w:r>
-        <w:rPr>
-          <w:b/>
-        </w:rPr>
-        <w:sym w:font="Wingdings 2" w:char="F032"/>
-      </w:r>
-      <w:r>
-        <w:t>) to paste the copied cells into the new worksheet.</w:t>
-      </w:r>
-      <w:r>
-        <w:t xml:space="preserve"> You may need to widen the A column to see the dates</w:t>
-      </w:r>
-      <w:r>
-        <w:t>.</w:t>
-      </w:r>
-    </w:p>
-    <w:p>
-      <w:pPr>
-        <w:pStyle w:val="ListParagraph"/>
-        <w:numPr>
-          <w:ilvl w:val="0"/>
-          <w:numId w:val="6"/>
-        </w:numPr>
-      </w:pPr>
-      <w:r>
-        <w:t xml:space="preserve">In cells A1 </w:t>
-      </w:r>
-      <w:r>
-        <w:t>to</w:t>
-      </w:r>
-      <w:r>
-        <w:t xml:space="preserve"> </w:t>
-      </w:r>
-      <w:r>
-        <w:t>C</w:t>
-      </w:r>
-      <w:r>
-        <w:t xml:space="preserve">1, add the columns headers </w:t>
-      </w:r>
-      <w:r>
-        <w:rPr>
-          <w:b/>
-        </w:rPr>
-        <w:t>Date</w:t>
-      </w:r>
-      <w:r>
-        <w:rPr>
-          <w:b/>
-        </w:rPr>
-        <w:t xml:space="preserve">, </w:t>
-      </w:r>
-      <w:r>
-        <w:rPr>
-          <w:b/>
-        </w:rPr>
-        <w:t>Sales</w:t>
-      </w:r>
-      <w:r>
-        <w:t xml:space="preserve">, and </w:t>
-      </w:r>
-      <w:r>
-        <w:rPr>
-          <w:b/>
-        </w:rPr>
-        <w:t>Temperature</w:t>
-      </w:r>
-      <w:r>
-        <w:t>. Your new worksheet should look like this:</w:t>
+        <w:t xml:space="preserve"> the temperature data)</w:t>
+      </w:r>
+      <w:r>
+        <w:t xml:space="preserve">. Then on the </w:t>
+      </w:r>
+      <w:r>
+        <w:rPr>
+          <w:b/>
+        </w:rPr>
+        <w:t>Insert</w:t>
+      </w:r>
+      <w:r>
+        <w:t xml:space="preserve"> tab of the ribbon, </w:t>
+      </w:r>
+      <w:r>
+        <w:t xml:space="preserve">in the </w:t>
+      </w:r>
+      <w:r>
+        <w:rPr>
+          <w:b/>
+        </w:rPr>
+        <w:t xml:space="preserve">Line </w:t>
+      </w:r>
+      <w:r>
+        <w:t xml:space="preserve">drop-down list, </w:t>
+      </w:r>
+      <w:r>
+        <w:t xml:space="preserve">click </w:t>
+      </w:r>
+      <w:r>
+        <w:t xml:space="preserve">the first </w:t>
+      </w:r>
+      <w:r>
+        <w:t>l</w:t>
+      </w:r>
+      <w:r>
+        <w:t>ine chart</w:t>
+      </w:r>
+      <w:r>
+        <w:t xml:space="preserve"> format.</w:t>
+      </w:r>
+      <w:r>
+        <w:t xml:space="preserve"> Excel inserts a line chart like this:</w:t>
       </w:r>
     </w:p>
     <w:p>
@@ -2129,12 +2184,11 @@
         <w:rPr>
           <w:noProof/>
         </w:rPr>
-        <w:lastRenderedPageBreak/>
         <w:drawing>
-          <wp:inline distT="0" distB="0" distL="0" distR="0" wp14:anchorId="080370A3" wp14:editId="052B7B52">
-            <wp:extent cx="4962792" cy="3351475"/>
-            <wp:effectExtent l="0" t="0" r="0" b="1905"/>
-            <wp:docPr id="29" name="Picture 29"/>
+          <wp:inline distT="0" distB="0" distL="0" distR="0" wp14:anchorId="612516D0" wp14:editId="61D9C1C6">
+            <wp:extent cx="4033170" cy="2413221"/>
+            <wp:effectExtent l="0" t="0" r="5715" b="6350"/>
+            <wp:docPr id="30" name="Picture 30"/>
             <wp:cNvGraphicFramePr>
               <a:graphicFrameLocks xmlns:a="http://schemas.openxmlformats.org/drawingml/2006/main" noChangeAspect="1"/>
             </wp:cNvGraphicFramePr>
@@ -2154,7 +2208,7 @@
                   <pic:spPr>
                     <a:xfrm>
                       <a:off x="0" y="0"/>
-                      <a:ext cx="4980247" cy="3363263"/>
+                      <a:ext cx="4059413" cy="2428923"/>
                     </a:xfrm>
                     <a:prstGeom prst="rect">
                       <a:avLst/>
@@ -2169,6 +2223,32 @@
     </w:p>
     <w:p>
       <w:pPr>
+        <w:ind w:left="720"/>
+      </w:pPr>
+      <w:r>
+        <w:t xml:space="preserve">Note that the line chart shows daily fluctuations in sales, but the general trend seems to </w:t>
+      </w:r>
+      <w:r>
+        <w:t>indicate</w:t>
+      </w:r>
+      <w:r>
+        <w:t xml:space="preserve"> that sales are higher </w:t>
+      </w:r>
+      <w:r>
+        <w:t>during</w:t>
+      </w:r>
+      <w:r>
+        <w:t xml:space="preserve"> the summer months and lower </w:t>
+      </w:r>
+      <w:r>
+        <w:t>at the beginning and end of the year.</w:t>
+      </w:r>
+      <w:r>
+        <w:t xml:space="preserve"> </w:t>
+      </w:r>
+    </w:p>
+    <w:p>
+      <w:pPr>
         <w:pStyle w:val="ListParagraph"/>
         <w:numPr>
           <w:ilvl w:val="0"/>
@@ -2176,85 +2256,19 @@
         </w:numPr>
       </w:pPr>
       <w:r>
-        <w:t xml:space="preserve">Select </w:t>
-      </w:r>
-      <w:r>
-        <w:t xml:space="preserve">the </w:t>
-      </w:r>
-      <w:r>
-        <w:rPr>
-          <w:b/>
-        </w:rPr>
-        <w:t>Date</w:t>
-      </w:r>
-      <w:r>
-        <w:t xml:space="preserve"> and </w:t>
-      </w:r>
-      <w:r>
-        <w:rPr>
-          <w:b/>
-        </w:rPr>
-        <w:t>Sales</w:t>
-      </w:r>
-      <w:r>
-        <w:t xml:space="preserve"> data</w:t>
-      </w:r>
-      <w:r>
-        <w:t>, including the headers</w:t>
-      </w:r>
-      <w:r>
-        <w:t xml:space="preserve"> (but </w:t>
-      </w:r>
-      <w:r>
-        <w:rPr>
-          <w:u w:val="single"/>
-        </w:rPr>
-        <w:t>not</w:t>
-      </w:r>
-      <w:r>
-        <w:t xml:space="preserve"> the temperature data)</w:t>
-      </w:r>
-      <w:r>
-        <w:t xml:space="preserve">. Then on the </w:t>
-      </w:r>
-      <w:r>
-        <w:rPr>
-          <w:b/>
-        </w:rPr>
-        <w:t>Insert</w:t>
-      </w:r>
-      <w:r>
-        <w:t xml:space="preserve"> tab of the ribbon, </w:t>
-      </w:r>
-      <w:r>
-        <w:t xml:space="preserve">in the </w:t>
-      </w:r>
-      <w:r>
-        <w:rPr>
-          <w:b/>
-        </w:rPr>
-        <w:t xml:space="preserve">Line </w:t>
-      </w:r>
-      <w:r>
-        <w:t xml:space="preserve">drop-down list, </w:t>
-      </w:r>
-      <w:r>
-        <w:t xml:space="preserve">click </w:t>
-      </w:r>
-      <w:r>
-        <w:t xml:space="preserve">the first </w:t>
-      </w:r>
-      <w:r>
-        <w:t>l</w:t>
-      </w:r>
-      <w:r>
-        <w:t>ine chart</w:t>
-      </w:r>
-      <w:r>
-        <w:t xml:space="preserve"> format.</w:t>
-      </w:r>
-      <w:r>
-        <w:t xml:space="preserve"> Excel inserts a line chart like this:</w:t>
+        <w:t xml:space="preserve">Delete the chart, and then select all the data and headers, including </w:t>
+      </w:r>
+      <w:r>
+        <w:rPr>
+          <w:b/>
+        </w:rPr>
+        <w:t>Temperature</w:t>
+      </w:r>
+      <w:r>
+        <w:t xml:space="preserve"> and insert a new line chart</w:t>
+      </w:r>
+      <w:r>
+        <w:t>. This inserts a chart like this:</w:t>
       </w:r>
     </w:p>
     <w:p>
@@ -2265,11 +2279,12 @@
         <w:rPr>
           <w:noProof/>
         </w:rPr>
+        <w:lastRenderedPageBreak/>
         <w:drawing>
-          <wp:inline distT="0" distB="0" distL="0" distR="0" wp14:anchorId="612516D0" wp14:editId="61D9C1C6">
-            <wp:extent cx="4033170" cy="2413221"/>
-            <wp:effectExtent l="0" t="0" r="5715" b="6350"/>
-            <wp:docPr id="30" name="Picture 30"/>
+          <wp:inline distT="0" distB="0" distL="0" distR="0" wp14:anchorId="39ED9F42" wp14:editId="4B42A3AF">
+            <wp:extent cx="4044839" cy="2416833"/>
+            <wp:effectExtent l="0" t="0" r="0" b="2540"/>
+            <wp:docPr id="31" name="Picture 31"/>
             <wp:cNvGraphicFramePr>
               <a:graphicFrameLocks xmlns:a="http://schemas.openxmlformats.org/drawingml/2006/main" noChangeAspect="1"/>
             </wp:cNvGraphicFramePr>
@@ -2289,7 +2304,7 @@
                   <pic:spPr>
                     <a:xfrm>
                       <a:off x="0" y="0"/>
-                      <a:ext cx="4059413" cy="2428923"/>
+                      <a:ext cx="4085066" cy="2440869"/>
                     </a:xfrm>
                     <a:prstGeom prst="rect">
                       <a:avLst/>
@@ -2307,25 +2322,48 @@
         <w:ind w:left="720"/>
       </w:pPr>
       <w:r>
-        <w:t xml:space="preserve">Note that the line chart shows daily fluctuations in sales, but the general trend seems to </w:t>
-      </w:r>
-      <w:r>
-        <w:t>indicate</w:t>
-      </w:r>
-      <w:r>
-        <w:t xml:space="preserve"> that sales are higher </w:t>
-      </w:r>
-      <w:r>
-        <w:t>during</w:t>
-      </w:r>
-      <w:r>
-        <w:t xml:space="preserve"> the summer months and lower </w:t>
-      </w:r>
-      <w:r>
-        <w:t>at the beginning and end of the year.</w:t>
-      </w:r>
-      <w:r>
-        <w:t xml:space="preserve"> </w:t>
+        <w:t xml:space="preserve">This time, the chart includes separate series for </w:t>
+      </w:r>
+      <w:r>
+        <w:rPr>
+          <w:b/>
+        </w:rPr>
+        <w:t>S</w:t>
+      </w:r>
+      <w:r>
+        <w:rPr>
+          <w:b/>
+        </w:rPr>
+        <w:t>ales</w:t>
+      </w:r>
+      <w:r>
+        <w:t xml:space="preserve"> and </w:t>
+      </w:r>
+      <w:r>
+        <w:rPr>
+          <w:b/>
+        </w:rPr>
+        <w:t>T</w:t>
+      </w:r>
+      <w:r>
+        <w:rPr>
+          <w:b/>
+        </w:rPr>
+        <w:t>emperature</w:t>
+      </w:r>
+      <w:r>
+        <w:t>. Both series show a similar pattern; it seems sales and temperature both increase over the summer months.</w:t>
+      </w:r>
+    </w:p>
+    <w:p>
+      <w:pPr>
+        <w:pStyle w:val="Heading2"/>
+      </w:pPr>
+      <w:r>
+        <w:t>View Revenue by</w:t>
+      </w:r>
+      <w:r>
+        <w:t xml:space="preserve"> Weekday</w:t>
       </w:r>
     </w:p>
     <w:p>
@@ -2333,23 +2371,70 @@
         <w:pStyle w:val="ListParagraph"/>
         <w:numPr>
           <w:ilvl w:val="0"/>
-          <w:numId w:val="6"/>
+          <w:numId w:val="7"/>
         </w:numPr>
       </w:pPr>
       <w:r>
-        <w:t xml:space="preserve">Delete the chart, and then select all the data and headers, including </w:t>
-      </w:r>
-      <w:r>
-        <w:rPr>
-          <w:b/>
-        </w:rPr>
-        <w:t>Temperature</w:t>
-      </w:r>
-      <w:r>
-        <w:t xml:space="preserve"> and insert a new line chart</w:t>
-      </w:r>
-      <w:r>
-        <w:t>. This inserts a chart like this:</w:t>
+        <w:t xml:space="preserve">Return to the worksheet containing the PivotTable, and </w:t>
+      </w:r>
+      <w:r>
+        <w:t xml:space="preserve">modify it to show </w:t>
+      </w:r>
+      <w:r>
+        <w:rPr>
+          <w:b/>
+        </w:rPr>
+        <w:t>Day</w:t>
+      </w:r>
+      <w:r>
+        <w:t xml:space="preserve"> on rows with the </w:t>
+      </w:r>
+      <w:r>
+        <w:rPr>
+          <w:i/>
+        </w:rPr>
+        <w:t>average</w:t>
+      </w:r>
+      <w:r>
+        <w:t xml:space="preserve"> of </w:t>
+      </w:r>
+      <w:r>
+        <w:rPr>
+          <w:b/>
+        </w:rPr>
+        <w:t>Revenue</w:t>
+      </w:r>
+      <w:r>
+        <w:t xml:space="preserve"> </w:t>
+      </w:r>
+      <w:r>
+        <w:t>in the number format</w:t>
+      </w:r>
+      <w:r>
+        <w:t xml:space="preserve"> shown, by clicking the </w:t>
+      </w:r>
+      <w:r>
+        <w:rPr>
+          <w:b/>
+        </w:rPr>
+        <w:t>decrease decimal</w:t>
+      </w:r>
+      <w:r>
+        <w:t xml:space="preserve"> button on the number tools. Your result should look </w:t>
+      </w:r>
+      <w:r>
+        <w:t>like this</w:t>
+      </w:r>
+      <w:r>
+        <w:t xml:space="preserve"> although</w:t>
+      </w:r>
+      <w:bookmarkStart w:id="0" w:name="_GoBack"/>
+      <w:bookmarkEnd w:id="0"/>
+      <w:r>
+        <w:t xml:space="preserve"> your days of the week may not be ordered</w:t>
+      </w:r>
+      <w:r>
+        <w:t>:</w:t>
       </w:r>
     </w:p>
     <w:p>
@@ -2360,12 +2445,11 @@
         <w:rPr>
           <w:noProof/>
         </w:rPr>
-        <w:lastRenderedPageBreak/>
         <w:drawing>
-          <wp:inline distT="0" distB="0" distL="0" distR="0" wp14:anchorId="39ED9F42" wp14:editId="4B42A3AF">
-            <wp:extent cx="4044839" cy="2416833"/>
-            <wp:effectExtent l="0" t="0" r="0" b="2540"/>
-            <wp:docPr id="31" name="Picture 31"/>
+          <wp:inline distT="0" distB="0" distL="0" distR="0" wp14:anchorId="59DEDE34" wp14:editId="71BBBF1F">
+            <wp:extent cx="5054655" cy="3413512"/>
+            <wp:effectExtent l="0" t="0" r="0" b="0"/>
+            <wp:docPr id="32" name="Picture 32"/>
             <wp:cNvGraphicFramePr>
               <a:graphicFrameLocks xmlns:a="http://schemas.openxmlformats.org/drawingml/2006/main" noChangeAspect="1"/>
             </wp:cNvGraphicFramePr>
@@ -2385,7 +2469,7 @@
                   <pic:spPr>
                     <a:xfrm>
                       <a:off x="0" y="0"/>
-                      <a:ext cx="4085066" cy="2440869"/>
+                      <a:ext cx="5091431" cy="3438348"/>
                     </a:xfrm>
                     <a:prstGeom prst="rect">
                       <a:avLst/>
@@ -2400,55 +2484,6 @@
     </w:p>
     <w:p>
       <w:pPr>
-        <w:ind w:left="720"/>
-      </w:pPr>
-      <w:r>
-        <w:t xml:space="preserve">This time, the chart includes separate series for </w:t>
-      </w:r>
-      <w:r>
-        <w:rPr>
-          <w:b/>
-        </w:rPr>
-        <w:t>S</w:t>
-      </w:r>
-      <w:r>
-        <w:rPr>
-          <w:b/>
-        </w:rPr>
-        <w:t>ales</w:t>
-      </w:r>
-      <w:r>
-        <w:t xml:space="preserve"> and </w:t>
-      </w:r>
-      <w:r>
-        <w:rPr>
-          <w:b/>
-        </w:rPr>
-        <w:t>T</w:t>
-      </w:r>
-      <w:r>
-        <w:rPr>
-          <w:b/>
-        </w:rPr>
-        <w:t>emperature</w:t>
-      </w:r>
-      <w:r>
-        <w:t>. Both series show a similar pattern; it seems sales and temperature both increase over the summer months.</w:t>
-      </w:r>
-    </w:p>
-    <w:p>
-      <w:pPr>
-        <w:pStyle w:val="Heading2"/>
-      </w:pPr>
-      <w:r>
-        <w:t>View Revenue by</w:t>
-      </w:r>
-      <w:r>
-        <w:t xml:space="preserve"> Weekday</w:t>
-      </w:r>
-    </w:p>
-    <w:p>
-      <w:pPr>
         <w:pStyle w:val="ListParagraph"/>
         <w:numPr>
           <w:ilvl w:val="0"/>
@@ -2456,10 +2491,19 @@
         </w:numPr>
       </w:pPr>
       <w:r>
-        <w:t xml:space="preserve">Return to the worksheet containing the PivotTable, and </w:t>
-      </w:r>
-      <w:r>
-        <w:t xml:space="preserve">modify it to show </w:t>
+        <w:t>Copy the day and average revenue values (but not the headers or total)</w:t>
+      </w:r>
+      <w:r>
+        <w:t xml:space="preserve"> to the clipboard, and then add a worksheet, paste the copied data in cell </w:t>
+      </w:r>
+      <w:r>
+        <w:rPr>
+          <w:b/>
+        </w:rPr>
+        <w:t>A2</w:t>
+      </w:r>
+      <w:r>
+        <w:t xml:space="preserve">, and add </w:t>
       </w:r>
       <w:r>
         <w:rPr>
@@ -2468,40 +2512,16 @@
         <w:t>Day</w:t>
       </w:r>
       <w:r>
-        <w:t xml:space="preserve"> on rows with the </w:t>
-      </w:r>
-      <w:r>
-        <w:rPr>
-          <w:i/>
-        </w:rPr>
-        <w:t>average</w:t>
-      </w:r>
-      <w:r>
-        <w:t xml:space="preserve"> of </w:t>
-      </w:r>
-      <w:r>
-        <w:rPr>
-          <w:b/>
-        </w:rPr>
-        <w:t>Revenue</w:t>
-      </w:r>
-      <w:r>
-        <w:t xml:space="preserve"> </w:t>
-      </w:r>
-      <w:r>
-        <w:t xml:space="preserve">in the </w:t>
-      </w:r>
-      <w:r>
-        <w:rPr>
-          <w:b/>
-        </w:rPr>
-        <w:t>Accounting</w:t>
-      </w:r>
-      <w:r>
-        <w:t xml:space="preserve"> number format</w:t>
-      </w:r>
-      <w:r>
-        <w:t>, like this:</w:t>
+        <w:t xml:space="preserve"> and </w:t>
+      </w:r>
+      <w:r>
+        <w:rPr>
+          <w:b/>
+        </w:rPr>
+        <w:t>Average Revenue</w:t>
+      </w:r>
+      <w:r>
+        <w:t xml:space="preserve"> headers like this:</w:t>
       </w:r>
     </w:p>
     <w:p>
@@ -2512,11 +2532,12 @@
         <w:rPr>
           <w:noProof/>
         </w:rPr>
+        <w:lastRenderedPageBreak/>
         <w:drawing>
-          <wp:inline distT="0" distB="0" distL="0" distR="0" wp14:anchorId="59DEDE34" wp14:editId="71BBBF1F">
-            <wp:extent cx="5054655" cy="3413512"/>
-            <wp:effectExtent l="0" t="0" r="0" b="0"/>
-            <wp:docPr id="32" name="Picture 32"/>
+          <wp:inline distT="0" distB="0" distL="0" distR="0" wp14:anchorId="16F1EC98" wp14:editId="6F06709A">
+            <wp:extent cx="4992812" cy="3371748"/>
+            <wp:effectExtent l="0" t="0" r="0" b="635"/>
+            <wp:docPr id="33" name="Picture 33"/>
             <wp:cNvGraphicFramePr>
               <a:graphicFrameLocks xmlns:a="http://schemas.openxmlformats.org/drawingml/2006/main" noChangeAspect="1"/>
             </wp:cNvGraphicFramePr>
@@ -2536,7 +2557,7 @@
                   <pic:spPr>
                     <a:xfrm>
                       <a:off x="0" y="0"/>
-                      <a:ext cx="5091431" cy="3438348"/>
+                      <a:ext cx="5045751" cy="3407499"/>
                     </a:xfrm>
                     <a:prstGeom prst="rect">
                       <a:avLst/>
@@ -2558,37 +2579,19 @@
         </w:numPr>
       </w:pPr>
       <w:r>
-        <w:t>Copy the day and average revenue values (but not the headers or total)</w:t>
-      </w:r>
-      <w:r>
-        <w:t xml:space="preserve"> to the clipboard, and then add a worksheet, paste the copied data in cell </w:t>
-      </w:r>
-      <w:r>
-        <w:rPr>
-          <w:b/>
-        </w:rPr>
-        <w:t>A2</w:t>
-      </w:r>
-      <w:r>
-        <w:t xml:space="preserve">, and add </w:t>
-      </w:r>
-      <w:r>
-        <w:rPr>
-          <w:b/>
-        </w:rPr>
-        <w:t>Day</w:t>
-      </w:r>
-      <w:r>
-        <w:t xml:space="preserve"> and </w:t>
-      </w:r>
-      <w:r>
-        <w:rPr>
-          <w:b/>
-        </w:rPr>
-        <w:t>Average Revenue</w:t>
-      </w:r>
-      <w:r>
-        <w:t xml:space="preserve"> headers like this:</w:t>
+        <w:t xml:space="preserve">Select all the data, including the Day and Average Revenue headers, and on the Insert tab of the ribbon, </w:t>
+      </w:r>
+      <w:r>
+        <w:t xml:space="preserve">in the </w:t>
+      </w:r>
+      <w:r>
+        <w:rPr>
+          <w:b/>
+        </w:rPr>
+        <w:t>Column</w:t>
+      </w:r>
+      <w:r>
+        <w:t xml:space="preserve"> drop-down list, select the first column chart format. A chart like this is created:</w:t>
       </w:r>
     </w:p>
     <w:p>
@@ -2599,12 +2602,11 @@
         <w:rPr>
           <w:noProof/>
         </w:rPr>
-        <w:lastRenderedPageBreak/>
         <w:drawing>
-          <wp:inline distT="0" distB="0" distL="0" distR="0" wp14:anchorId="16F1EC98" wp14:editId="6F06709A">
-            <wp:extent cx="4992812" cy="3371748"/>
-            <wp:effectExtent l="0" t="0" r="0" b="635"/>
-            <wp:docPr id="33" name="Picture 33"/>
+          <wp:inline distT="0" distB="0" distL="0" distR="0" wp14:anchorId="2278FECA" wp14:editId="050CD8EE">
+            <wp:extent cx="4026489" cy="2357562"/>
+            <wp:effectExtent l="0" t="0" r="0" b="5080"/>
+            <wp:docPr id="35" name="Picture 35"/>
             <wp:cNvGraphicFramePr>
               <a:graphicFrameLocks xmlns:a="http://schemas.openxmlformats.org/drawingml/2006/main" noChangeAspect="1"/>
             </wp:cNvGraphicFramePr>
@@ -2624,7 +2626,7 @@
                   <pic:spPr>
                     <a:xfrm>
                       <a:off x="0" y="0"/>
-                      <a:ext cx="5045751" cy="3407499"/>
+                      <a:ext cx="4062275" cy="2378515"/>
                     </a:xfrm>
                     <a:prstGeom prst="rect">
                       <a:avLst/>
@@ -2639,6 +2641,32 @@
     </w:p>
     <w:p>
       <w:pPr>
+        <w:ind w:left="720"/>
+      </w:pPr>
+      <w:r>
+        <w:t xml:space="preserve">At first glance this chart appears to show some significant variation between average revenue of different days of the week; with </w:t>
+      </w:r>
+      <w:r>
+        <w:t>revenue on Thursdays much higher than on Sundays. However, look more closely at the scale on the</w:t>
+      </w:r>
+      <w:r>
+        <w:t xml:space="preserve"> vertical (</w:t>
+      </w:r>
+      <w:r>
+        <w:t>Y</w:t>
+      </w:r>
+      <w:r>
+        <w:t>)</w:t>
+      </w:r>
+      <w:r>
+        <w:t xml:space="preserve"> axis</w:t>
+      </w:r>
+      <w:r>
+        <w:t xml:space="preserve"> – The difference is less than 30 cents.</w:t>
+      </w:r>
+    </w:p>
+    <w:p>
+      <w:pPr>
         <w:pStyle w:val="ListParagraph"/>
         <w:numPr>
           <w:ilvl w:val="0"/>
@@ -2646,7 +2674,16 @@
         </w:numPr>
       </w:pPr>
       <w:r>
-        <w:t xml:space="preserve">Select all the data, including the Day and Average Revenue headers, and on the Insert tab of the ribbon, </w:t>
+        <w:t xml:space="preserve">Select the column chart, and on the </w:t>
+      </w:r>
+      <w:r>
+        <w:rPr>
+          <w:b/>
+        </w:rPr>
+        <w:t>Chart</w:t>
+      </w:r>
+      <w:r>
+        <w:t xml:space="preserve"> tab of the ribbon, </w:t>
       </w:r>
       <w:r>
         <w:t xml:space="preserve">in the </w:t>
@@ -2655,10 +2692,13 @@
         <w:rPr>
           <w:b/>
         </w:rPr>
-        <w:t>Column</w:t>
-      </w:r>
-      <w:r>
-        <w:t xml:space="preserve"> drop-down list, select the first column chart format. A chart like this is created:</w:t>
+        <w:t>Pie</w:t>
+      </w:r>
+      <w:r>
+        <w:t xml:space="preserve"> drop-down list select the 2D Pie chart format</w:t>
+      </w:r>
+      <w:r>
+        <w:t>. The chart changes to a pie chart like this:</w:t>
       </w:r>
     </w:p>
     <w:p>
@@ -2669,11 +2709,12 @@
         <w:rPr>
           <w:noProof/>
         </w:rPr>
+        <w:lastRenderedPageBreak/>
         <w:drawing>
-          <wp:inline distT="0" distB="0" distL="0" distR="0" wp14:anchorId="2278FECA" wp14:editId="050CD8EE">
-            <wp:extent cx="4026489" cy="2357562"/>
-            <wp:effectExtent l="0" t="0" r="0" b="5080"/>
-            <wp:docPr id="35" name="Picture 35"/>
+          <wp:inline distT="0" distB="0" distL="0" distR="0" wp14:anchorId="290E4D1F" wp14:editId="3B4F3774">
+            <wp:extent cx="4009778" cy="2337684"/>
+            <wp:effectExtent l="0" t="0" r="0" b="5715"/>
+            <wp:docPr id="36" name="Picture 36"/>
             <wp:cNvGraphicFramePr>
               <a:graphicFrameLocks xmlns:a="http://schemas.openxmlformats.org/drawingml/2006/main" noChangeAspect="1"/>
             </wp:cNvGraphicFramePr>
@@ -2693,7 +2734,7 @@
                   <pic:spPr>
                     <a:xfrm>
                       <a:off x="0" y="0"/>
-                      <a:ext cx="4062275" cy="2378515"/>
+                      <a:ext cx="4051671" cy="2362108"/>
                     </a:xfrm>
                     <a:prstGeom prst="rect">
                       <a:avLst/>
@@ -2711,25 +2752,10 @@
         <w:ind w:left="720"/>
       </w:pPr>
       <w:r>
-        <w:t xml:space="preserve">At first glance this chart appears to show some significant variation between average revenue of different days of the week; with </w:t>
-      </w:r>
-      <w:r>
-        <w:t>revenue on Thursdays much higher than on Sundays. However, look more closely at the scale on the</w:t>
-      </w:r>
-      <w:r>
-        <w:t xml:space="preserve"> vertical (</w:t>
-      </w:r>
-      <w:r>
-        <w:t>Y</w:t>
-      </w:r>
-      <w:r>
-        <w:t>)</w:t>
-      </w:r>
-      <w:r>
-        <w:t xml:space="preserve"> axis</w:t>
-      </w:r>
-      <w:r>
-        <w:t xml:space="preserve"> – The difference is less than 30 cents.</w:t>
+        <w:t>Note that the pie segments are more or less the same size for each day</w:t>
+      </w:r>
+      <w:r>
+        <w:t>.</w:t>
       </w:r>
     </w:p>
     <w:p>
@@ -2741,7 +2767,7 @@
         </w:numPr>
       </w:pPr>
       <w:r>
-        <w:t xml:space="preserve">Select the column chart, and on the </w:t>
+        <w:t xml:space="preserve">Select the pie chart and on the </w:t>
       </w:r>
       <w:r>
         <w:rPr>
@@ -2750,22 +2776,25 @@
         <w:t>Chart</w:t>
       </w:r>
       <w:r>
-        <w:t xml:space="preserve"> tab of the ribbon, </w:t>
-      </w:r>
-      <w:r>
-        <w:t xml:space="preserve">in the </w:t>
-      </w:r>
-      <w:r>
-        <w:rPr>
-          <w:b/>
-        </w:rPr>
-        <w:t>Pie</w:t>
-      </w:r>
-      <w:r>
-        <w:t xml:space="preserve"> drop-down list select the 2D Pie chart format</w:t>
-      </w:r>
-      <w:r>
-        <w:t>. The chart changes to a pie chart like this:</w:t>
+        <w:t xml:space="preserve"> tab, in the </w:t>
+      </w:r>
+      <w:r>
+        <w:rPr>
+          <w:b/>
+        </w:rPr>
+        <w:t>Data Labels</w:t>
+      </w:r>
+      <w:r>
+        <w:t xml:space="preserve"> drop-down list, select </w:t>
+      </w:r>
+      <w:r>
+        <w:rPr>
+          <w:b/>
+        </w:rPr>
+        <w:t>Inside End</w:t>
+      </w:r>
+      <w:r>
+        <w:t>. This displays the actual data amounts in the chart, like this:</w:t>
       </w:r>
     </w:p>
     <w:p>
@@ -2776,12 +2805,11 @@
         <w:rPr>
           <w:noProof/>
         </w:rPr>
-        <w:lastRenderedPageBreak/>
         <w:drawing>
-          <wp:inline distT="0" distB="0" distL="0" distR="0" wp14:anchorId="290E4D1F" wp14:editId="3B4F3774">
-            <wp:extent cx="4009778" cy="2337684"/>
-            <wp:effectExtent l="0" t="0" r="0" b="5715"/>
-            <wp:docPr id="36" name="Picture 36"/>
+          <wp:inline distT="0" distB="0" distL="0" distR="0" wp14:anchorId="10A6462F" wp14:editId="2B83349C">
+            <wp:extent cx="3975516" cy="2325757"/>
+            <wp:effectExtent l="0" t="0" r="6350" b="0"/>
+            <wp:docPr id="37" name="Picture 37"/>
             <wp:cNvGraphicFramePr>
               <a:graphicFrameLocks xmlns:a="http://schemas.openxmlformats.org/drawingml/2006/main" noChangeAspect="1"/>
             </wp:cNvGraphicFramePr>
@@ -2801,7 +2829,7 @@
                   <pic:spPr>
                     <a:xfrm>
                       <a:off x="0" y="0"/>
-                      <a:ext cx="4051671" cy="2362108"/>
+                      <a:ext cx="4015574" cy="2349192"/>
                     </a:xfrm>
                     <a:prstGeom prst="rect">
                       <a:avLst/>
@@ -2819,10 +2847,45 @@
         <w:ind w:left="720"/>
       </w:pPr>
       <w:r>
-        <w:t>Note that the pie segments are more or less the same size for each day</w:t>
-      </w:r>
-      <w:r>
-        <w:t>.</w:t>
+        <w:t xml:space="preserve">Now it’s clearer that there’s </w:t>
+      </w:r>
+      <w:r>
+        <w:t>little</w:t>
+      </w:r>
+      <w:r>
+        <w:t xml:space="preserve"> </w:t>
+      </w:r>
+      <w:r>
+        <w:t>apparent</w:t>
+      </w:r>
+      <w:r>
+        <w:t xml:space="preserve"> </w:t>
+      </w:r>
+      <w:r>
+        <w:t>variation</w:t>
+      </w:r>
+      <w:r>
+        <w:t xml:space="preserve"> in average revenue for different </w:t>
+      </w:r>
+      <w:r>
+        <w:t>days of the week.</w:t>
+      </w:r>
+    </w:p>
+    <w:p>
+      <w:pPr>
+        <w:pStyle w:val="Heading2"/>
+      </w:pPr>
+      <w:r>
+        <w:t xml:space="preserve">View </w:t>
+      </w:r>
+      <w:r>
+        <w:t>Sales</w:t>
+      </w:r>
+      <w:r>
+        <w:t xml:space="preserve"> by </w:t>
+      </w:r>
+      <w:r>
+        <w:t>Flyers</w:t>
       </w:r>
     </w:p>
     <w:p>
@@ -2830,38 +2893,62 @@
         <w:pStyle w:val="ListParagraph"/>
         <w:numPr>
           <w:ilvl w:val="0"/>
-          <w:numId w:val="7"/>
+          <w:numId w:val="8"/>
         </w:numPr>
       </w:pPr>
       <w:r>
-        <w:t xml:space="preserve">Select the pie chart and on the </w:t>
-      </w:r>
-      <w:r>
-        <w:rPr>
-          <w:b/>
-        </w:rPr>
-        <w:t>Chart</w:t>
-      </w:r>
-      <w:r>
-        <w:t xml:space="preserve"> tab, in the </w:t>
-      </w:r>
-      <w:r>
-        <w:rPr>
-          <w:b/>
-        </w:rPr>
-        <w:t>Data Labels</w:t>
-      </w:r>
-      <w:r>
-        <w:t xml:space="preserve"> drop-down list, select </w:t>
-      </w:r>
-      <w:r>
-        <w:rPr>
-          <w:b/>
-        </w:rPr>
-        <w:t>Inside End</w:t>
-      </w:r>
-      <w:r>
-        <w:t>. This displays the actual data amounts in the chart, like this:</w:t>
+        <w:t xml:space="preserve">Return to the worksheet containing the PivotTable, and modify it to show </w:t>
+      </w:r>
+      <w:r>
+        <w:rPr>
+          <w:b/>
+        </w:rPr>
+        <w:t>Date</w:t>
+      </w:r>
+      <w:r>
+        <w:t xml:space="preserve"> on rows with the </w:t>
+      </w:r>
+      <w:r>
+        <w:t>sum</w:t>
+      </w:r>
+      <w:r>
+        <w:t xml:space="preserve"> of </w:t>
+      </w:r>
+      <w:r>
+        <w:rPr>
+          <w:b/>
+        </w:rPr>
+        <w:t>Flyers</w:t>
+      </w:r>
+      <w:r>
+        <w:t xml:space="preserve"> </w:t>
+      </w:r>
+      <w:r>
+        <w:t xml:space="preserve">and the sum of </w:t>
+      </w:r>
+      <w:r>
+        <w:rPr>
+          <w:b/>
+        </w:rPr>
+        <w:t>Sales</w:t>
+      </w:r>
+      <w:r>
+        <w:t xml:space="preserve"> as values</w:t>
+      </w:r>
+      <w:r>
+        <w:t xml:space="preserve"> in </w:t>
+      </w:r>
+      <w:r>
+        <w:rPr>
+          <w:b/>
+        </w:rPr>
+        <w:t>General</w:t>
+      </w:r>
+      <w:r>
+        <w:t xml:space="preserve"> number format</w:t>
+      </w:r>
+      <w:r>
+        <w:t>, like this:</w:t>
       </w:r>
     </w:p>
     <w:p>
@@ -2872,11 +2959,12 @@
         <w:rPr>
           <w:noProof/>
         </w:rPr>
+        <w:lastRenderedPageBreak/>
         <w:drawing>
-          <wp:inline distT="0" distB="0" distL="0" distR="0" wp14:anchorId="10A6462F" wp14:editId="2B83349C">
-            <wp:extent cx="3975516" cy="2325757"/>
+          <wp:inline distT="0" distB="0" distL="0" distR="0" wp14:anchorId="4B44C6B0" wp14:editId="22EFAEC3">
+            <wp:extent cx="5004000" cy="3379304"/>
             <wp:effectExtent l="0" t="0" r="6350" b="0"/>
-            <wp:docPr id="37" name="Picture 37"/>
+            <wp:docPr id="41" name="Picture 41"/>
             <wp:cNvGraphicFramePr>
               <a:graphicFrameLocks xmlns:a="http://schemas.openxmlformats.org/drawingml/2006/main" noChangeAspect="1"/>
             </wp:cNvGraphicFramePr>
@@ -2896,7 +2984,7 @@
                   <pic:spPr>
                     <a:xfrm>
                       <a:off x="0" y="0"/>
-                      <a:ext cx="4015574" cy="2349192"/>
+                      <a:ext cx="5016239" cy="3387569"/>
                     </a:xfrm>
                     <a:prstGeom prst="rect">
                       <a:avLst/>
@@ -2911,52 +2999,6 @@
     </w:p>
     <w:p>
       <w:pPr>
-        <w:ind w:left="720"/>
-      </w:pPr>
-      <w:r>
-        <w:t xml:space="preserve">Now it’s clearer that there’s </w:t>
-      </w:r>
-      <w:r>
-        <w:t>little</w:t>
-      </w:r>
-      <w:r>
-        <w:t xml:space="preserve"> </w:t>
-      </w:r>
-      <w:r>
-        <w:t>apparent</w:t>
-      </w:r>
-      <w:r>
-        <w:t xml:space="preserve"> </w:t>
-      </w:r>
-      <w:r>
-        <w:t>variation</w:t>
-      </w:r>
-      <w:r>
-        <w:t xml:space="preserve"> in average revenue for different </w:t>
-      </w:r>
-      <w:r>
-        <w:t>days of the week.</w:t>
-      </w:r>
-    </w:p>
-    <w:p>
-      <w:pPr>
-        <w:pStyle w:val="Heading2"/>
-      </w:pPr>
-      <w:r>
-        <w:t xml:space="preserve">View </w:t>
-      </w:r>
-      <w:r>
-        <w:t>Sales</w:t>
-      </w:r>
-      <w:r>
-        <w:t xml:space="preserve"> by </w:t>
-      </w:r>
-      <w:r>
-        <w:t>Flyers</w:t>
-      </w:r>
-    </w:p>
-    <w:p>
-      <w:pPr>
         <w:pStyle w:val="ListParagraph"/>
         <w:numPr>
           <w:ilvl w:val="0"/>
@@ -2964,7 +3006,13 @@
         </w:numPr>
       </w:pPr>
       <w:r>
-        <w:t xml:space="preserve">Return to the worksheet containing the PivotTable, and modify it to show </w:t>
+        <w:t xml:space="preserve">Copy the date, flyers, and </w:t>
+      </w:r>
+      <w:r>
+        <w:t>sales</w:t>
+      </w:r>
+      <w:r>
+        <w:t xml:space="preserve"> values (but not the headers or totals) to a new worksheet and add </w:t>
       </w:r>
       <w:r>
         <w:rPr>
@@ -2973,13 +3021,7 @@
         <w:t>Date</w:t>
       </w:r>
       <w:r>
-        <w:t xml:space="preserve"> on rows with the </w:t>
-      </w:r>
-      <w:r>
-        <w:t>sum</w:t>
-      </w:r>
-      <w:r>
-        <w:t xml:space="preserve"> of </w:t>
+        <w:t xml:space="preserve">, </w:t>
       </w:r>
       <w:r>
         <w:rPr>
@@ -2988,10 +3030,7 @@
         <w:t>Flyers</w:t>
       </w:r>
       <w:r>
-        <w:t xml:space="preserve"> </w:t>
-      </w:r>
-      <w:r>
-        <w:t xml:space="preserve">and the sum of </w:t>
+        <w:t xml:space="preserve">, and </w:t>
       </w:r>
       <w:r>
         <w:rPr>
@@ -3000,22 +3039,7 @@
         <w:t>Sales</w:t>
       </w:r>
       <w:r>
-        <w:t xml:space="preserve"> as values</w:t>
-      </w:r>
-      <w:r>
-        <w:t xml:space="preserve"> in </w:t>
-      </w:r>
-      <w:r>
-        <w:rPr>
-          <w:b/>
-        </w:rPr>
-        <w:t>General</w:t>
-      </w:r>
-      <w:r>
-        <w:t xml:space="preserve"> number format</w:t>
-      </w:r>
-      <w:r>
-        <w:t>, like this:</w:t>
+        <w:t xml:space="preserve"> headers like this:</w:t>
       </w:r>
     </w:p>
     <w:p>
@@ -3026,12 +3050,11 @@
         <w:rPr>
           <w:noProof/>
         </w:rPr>
-        <w:lastRenderedPageBreak/>
         <w:drawing>
-          <wp:inline distT="0" distB="0" distL="0" distR="0" wp14:anchorId="4B44C6B0" wp14:editId="22EFAEC3">
-            <wp:extent cx="5004000" cy="3379304"/>
-            <wp:effectExtent l="0" t="0" r="6350" b="0"/>
-            <wp:docPr id="41" name="Picture 41"/>
+          <wp:inline distT="0" distB="0" distL="0" distR="0" wp14:anchorId="5AF62298" wp14:editId="682BFBF9">
+            <wp:extent cx="4993419" cy="3372158"/>
+            <wp:effectExtent l="0" t="0" r="0" b="0"/>
+            <wp:docPr id="42" name="Picture 42"/>
             <wp:cNvGraphicFramePr>
               <a:graphicFrameLocks xmlns:a="http://schemas.openxmlformats.org/drawingml/2006/main" noChangeAspect="1"/>
             </wp:cNvGraphicFramePr>
@@ -3051,7 +3074,7 @@
                   <pic:spPr>
                     <a:xfrm>
                       <a:off x="0" y="0"/>
-                      <a:ext cx="5016239" cy="3387569"/>
+                      <a:ext cx="5007930" cy="3381958"/>
                     </a:xfrm>
                     <a:prstGeom prst="rect">
                       <a:avLst/>
@@ -3073,22 +3096,7 @@
         </w:numPr>
       </w:pPr>
       <w:r>
-        <w:t xml:space="preserve">Copy the date, flyers, and </w:t>
-      </w:r>
-      <w:r>
-        <w:t>sales</w:t>
-      </w:r>
-      <w:r>
-        <w:t xml:space="preserve"> values (but not the headers or totals) to a new worksheet and add </w:t>
-      </w:r>
-      <w:r>
-        <w:rPr>
-          <w:b/>
-        </w:rPr>
-        <w:t>Date</w:t>
-      </w:r>
-      <w:r>
-        <w:t xml:space="preserve">, </w:t>
+        <w:t xml:space="preserve">Select the </w:t>
       </w:r>
       <w:r>
         <w:rPr>
@@ -3097,7 +3105,7 @@
         <w:t>Flyers</w:t>
       </w:r>
       <w:r>
-        <w:t xml:space="preserve">, and </w:t>
+        <w:t xml:space="preserve"> and </w:t>
       </w:r>
       <w:r>
         <w:rPr>
@@ -3106,7 +3114,34 @@
         <w:t>Sales</w:t>
       </w:r>
       <w:r>
-        <w:t xml:space="preserve"> headers like this:</w:t>
+        <w:t xml:space="preserve"> data and headers (but not the dates). Then on the </w:t>
+      </w:r>
+      <w:r>
+        <w:rPr>
+          <w:b/>
+        </w:rPr>
+        <w:t>Insert</w:t>
+      </w:r>
+      <w:r>
+        <w:t xml:space="preserve"> tab, </w:t>
+      </w:r>
+      <w:r>
+        <w:t xml:space="preserve">in the </w:t>
+      </w:r>
+      <w:r>
+        <w:rPr>
+          <w:b/>
+        </w:rPr>
+        <w:t>Scatter</w:t>
+      </w:r>
+      <w:r>
+        <w:t xml:space="preserve"> </w:t>
+      </w:r>
+      <w:r>
+        <w:t>drop-down list, select the first scatter</w:t>
+      </w:r>
+      <w:r>
+        <w:t>-plot format. This creates a scatter-plot chart like this:</w:t>
       </w:r>
     </w:p>
     <w:p>
@@ -3117,11 +3152,12 @@
         <w:rPr>
           <w:noProof/>
         </w:rPr>
+        <w:lastRenderedPageBreak/>
         <w:drawing>
-          <wp:inline distT="0" distB="0" distL="0" distR="0" wp14:anchorId="5AF62298" wp14:editId="682BFBF9">
-            <wp:extent cx="4993419" cy="3372158"/>
-            <wp:effectExtent l="0" t="0" r="0" b="0"/>
-            <wp:docPr id="42" name="Picture 42"/>
+          <wp:inline distT="0" distB="0" distL="0" distR="0" wp14:anchorId="213E060B" wp14:editId="58CCDD4E">
+            <wp:extent cx="3990727" cy="2392780"/>
+            <wp:effectExtent l="0" t="0" r="0" b="7620"/>
+            <wp:docPr id="43" name="Picture 43"/>
             <wp:cNvGraphicFramePr>
               <a:graphicFrameLocks xmlns:a="http://schemas.openxmlformats.org/drawingml/2006/main" noChangeAspect="1"/>
             </wp:cNvGraphicFramePr>
@@ -3141,7 +3177,7 @@
                   <pic:spPr>
                     <a:xfrm>
                       <a:off x="0" y="0"/>
-                      <a:ext cx="5007930" cy="3381958"/>
+                      <a:ext cx="3998033" cy="2397160"/>
                     </a:xfrm>
                     <a:prstGeom prst="rect">
                       <a:avLst/>
@@ -3156,23 +3192,117 @@
     </w:p>
     <w:p>
       <w:pPr>
+        <w:ind w:left="720"/>
+      </w:pPr>
+      <w:r>
+        <w:t xml:space="preserve">Note that the chart shows </w:t>
+      </w:r>
+      <w:r>
+        <w:t xml:space="preserve">the number of </w:t>
+      </w:r>
+      <w:r>
+        <w:t>flyers distributed</w:t>
+      </w:r>
+      <w:r>
+        <w:t xml:space="preserve"> each day on the</w:t>
+      </w:r>
+      <w:r>
+        <w:t xml:space="preserve"> horizontal</w:t>
+      </w:r>
+      <w:r>
+        <w:t xml:space="preserve"> </w:t>
+      </w:r>
+      <w:r>
+        <w:t>(</w:t>
+      </w:r>
+      <w:r>
+        <w:t>X</w:t>
+      </w:r>
+      <w:r>
+        <w:t>)</w:t>
+      </w:r>
+      <w:r>
+        <w:t xml:space="preserve"> axis, and the number of </w:t>
+      </w:r>
+      <w:r>
+        <w:t>sales</w:t>
+      </w:r>
+      <w:r>
+        <w:t xml:space="preserve"> each day on the</w:t>
+      </w:r>
+      <w:r>
+        <w:t xml:space="preserve"> vertical</w:t>
+      </w:r>
+      <w:r>
+        <w:t xml:space="preserve"> </w:t>
+      </w:r>
+      <w:r>
+        <w:t>(</w:t>
+      </w:r>
+      <w:r>
+        <w:t>Y</w:t>
+      </w:r>
+      <w:r>
+        <w:t>)</w:t>
+      </w:r>
+      <w:r>
+        <w:t xml:space="preserve"> axis. The plot</w:t>
+      </w:r>
+      <w:r>
+        <w:t xml:space="preserve"> forms a roughly diagonal line (with some variance), indicating a general trend where the number of sales </w:t>
+      </w:r>
+      <w:r>
+        <w:t xml:space="preserve">tends to </w:t>
+      </w:r>
+      <w:r>
+        <w:t>increas</w:t>
+      </w:r>
+      <w:r>
+        <w:t>e</w:t>
+      </w:r>
+      <w:r>
+        <w:t xml:space="preserve"> in-line with the number of flyers distributed.</w:t>
+      </w:r>
+    </w:p>
+    <w:p>
+      <w:pPr>
+        <w:pStyle w:val="Heading2"/>
+      </w:pPr>
+      <w:r>
+        <w:t xml:space="preserve">View Sales by </w:t>
+      </w:r>
+      <w:r>
+        <w:t>Rainfall</w:t>
+      </w:r>
+    </w:p>
+    <w:p>
+      <w:pPr>
         <w:pStyle w:val="ListParagraph"/>
         <w:numPr>
           <w:ilvl w:val="0"/>
-          <w:numId w:val="8"/>
+          <w:numId w:val="9"/>
         </w:numPr>
       </w:pPr>
       <w:r>
-        <w:t xml:space="preserve">Select the </w:t>
-      </w:r>
-      <w:r>
-        <w:rPr>
-          <w:b/>
-        </w:rPr>
-        <w:t>Flyers</w:t>
-      </w:r>
-      <w:r>
-        <w:t xml:space="preserve"> and </w:t>
+        <w:t xml:space="preserve">Return to the worksheet containing the PivotTable, and modify it to show </w:t>
+      </w:r>
+      <w:r>
+        <w:rPr>
+          <w:b/>
+        </w:rPr>
+        <w:t>Date</w:t>
+      </w:r>
+      <w:r>
+        <w:t xml:space="preserve"> on rows with the sum of </w:t>
+      </w:r>
+      <w:r>
+        <w:rPr>
+          <w:b/>
+        </w:rPr>
+        <w:t>Rainfall</w:t>
+      </w:r>
+      <w:r>
+        <w:t xml:space="preserve"> and the sum of </w:t>
       </w:r>
       <w:r>
         <w:rPr>
@@ -3181,34 +3311,16 @@
         <w:t>Sales</w:t>
       </w:r>
       <w:r>
-        <w:t xml:space="preserve"> data and headers (but not the dates). Then on the </w:t>
-      </w:r>
-      <w:r>
-        <w:rPr>
-          <w:b/>
-        </w:rPr>
-        <w:t>Insert</w:t>
-      </w:r>
-      <w:r>
-        <w:t xml:space="preserve"> tab, </w:t>
-      </w:r>
-      <w:r>
-        <w:t xml:space="preserve">in the </w:t>
-      </w:r>
-      <w:r>
-        <w:rPr>
-          <w:b/>
-        </w:rPr>
-        <w:t>Scatter</w:t>
-      </w:r>
-      <w:r>
-        <w:t xml:space="preserve"> </w:t>
-      </w:r>
-      <w:r>
-        <w:t>drop-down list, select the first scatter</w:t>
-      </w:r>
-      <w:r>
-        <w:t>-plot format. This creates a scatter-plot chart like this:</w:t>
+        <w:t xml:space="preserve"> as values in </w:t>
+      </w:r>
+      <w:r>
+        <w:rPr>
+          <w:b/>
+        </w:rPr>
+        <w:t>General</w:t>
+      </w:r>
+      <w:r>
+        <w:t xml:space="preserve"> number format, like this:</w:t>
       </w:r>
     </w:p>
     <w:p>
@@ -3219,12 +3331,11 @@
         <w:rPr>
           <w:noProof/>
         </w:rPr>
-        <w:lastRenderedPageBreak/>
         <w:drawing>
-          <wp:inline distT="0" distB="0" distL="0" distR="0" wp14:anchorId="213E060B" wp14:editId="58CCDD4E">
-            <wp:extent cx="3990727" cy="2392780"/>
-            <wp:effectExtent l="0" t="0" r="0" b="7620"/>
-            <wp:docPr id="43" name="Picture 43"/>
+          <wp:inline distT="0" distB="0" distL="0" distR="0" wp14:anchorId="60E3C789" wp14:editId="696D85BC">
+            <wp:extent cx="5057030" cy="3415116"/>
+            <wp:effectExtent l="0" t="0" r="0" b="0"/>
+            <wp:docPr id="44" name="Picture 44"/>
             <wp:cNvGraphicFramePr>
               <a:graphicFrameLocks xmlns:a="http://schemas.openxmlformats.org/drawingml/2006/main" noChangeAspect="1"/>
             </wp:cNvGraphicFramePr>
@@ -3244,7 +3355,7 @@
                   <pic:spPr>
                     <a:xfrm>
                       <a:off x="0" y="0"/>
-                      <a:ext cx="3998033" cy="2397160"/>
+                      <a:ext cx="5068100" cy="3422592"/>
                     </a:xfrm>
                     <a:prstGeom prst="rect">
                       <a:avLst/>
@@ -3259,91 +3370,6 @@
     </w:p>
     <w:p>
       <w:pPr>
-        <w:ind w:left="720"/>
-      </w:pPr>
-      <w:r>
-        <w:t xml:space="preserve">Note that the chart shows </w:t>
-      </w:r>
-      <w:r>
-        <w:t xml:space="preserve">the number of </w:t>
-      </w:r>
-      <w:r>
-        <w:t>flyers distributed</w:t>
-      </w:r>
-      <w:r>
-        <w:t xml:space="preserve"> each day on the</w:t>
-      </w:r>
-      <w:r>
-        <w:t xml:space="preserve"> horizontal</w:t>
-      </w:r>
-      <w:r>
-        <w:t xml:space="preserve"> </w:t>
-      </w:r>
-      <w:r>
-        <w:t>(</w:t>
-      </w:r>
-      <w:r>
-        <w:t>X</w:t>
-      </w:r>
-      <w:r>
-        <w:t>)</w:t>
-      </w:r>
-      <w:r>
-        <w:t xml:space="preserve"> axis, and the number of </w:t>
-      </w:r>
-      <w:r>
-        <w:t>sales</w:t>
-      </w:r>
-      <w:r>
-        <w:t xml:space="preserve"> each day on the</w:t>
-      </w:r>
-      <w:r>
-        <w:t xml:space="preserve"> vertical</w:t>
-      </w:r>
-      <w:r>
-        <w:t xml:space="preserve"> </w:t>
-      </w:r>
-      <w:r>
-        <w:t>(</w:t>
-      </w:r>
-      <w:r>
-        <w:t>Y</w:t>
-      </w:r>
-      <w:r>
-        <w:t>)</w:t>
-      </w:r>
-      <w:r>
-        <w:t xml:space="preserve"> axis. The plot</w:t>
-      </w:r>
-      <w:r>
-        <w:t xml:space="preserve"> forms a roughly diagonal line (with some variance), indicating a general trend where the number of sales </w:t>
-      </w:r>
-      <w:r>
-        <w:t xml:space="preserve">tends to </w:t>
-      </w:r>
-      <w:r>
-        <w:t>increas</w:t>
-      </w:r>
-      <w:r>
-        <w:t>e</w:t>
-      </w:r>
-      <w:r>
-        <w:t xml:space="preserve"> in-line with the number of flyers distributed.</w:t>
-      </w:r>
-    </w:p>
-    <w:p>
-      <w:pPr>
-        <w:pStyle w:val="Heading2"/>
-      </w:pPr>
-      <w:r>
-        <w:t xml:space="preserve">View Sales by </w:t>
-      </w:r>
-      <w:r>
-        <w:t>Rainfall</w:t>
-      </w:r>
-    </w:p>
-    <w:p>
-      <w:pPr>
         <w:pStyle w:val="ListParagraph"/>
         <w:numPr>
           <w:ilvl w:val="0"/>
@@ -3351,7 +3377,13 @@
         </w:numPr>
       </w:pPr>
       <w:r>
-        <w:t xml:space="preserve">Return to the worksheet containing the PivotTable, and modify it to show </w:t>
+        <w:t xml:space="preserve">Copy the date, </w:t>
+      </w:r>
+      <w:r>
+        <w:t>rainfall</w:t>
+      </w:r>
+      <w:r>
+        <w:t xml:space="preserve">, and sales values (but not the headers or totals) to a new worksheet and add </w:t>
       </w:r>
       <w:r>
         <w:rPr>
@@ -3360,7 +3392,7 @@
         <w:t>Date</w:t>
       </w:r>
       <w:r>
-        <w:t xml:space="preserve"> on rows with the sum of </w:t>
+        <w:t xml:space="preserve">, </w:t>
       </w:r>
       <w:r>
         <w:rPr>
@@ -3369,7 +3401,7 @@
         <w:t>Rainfall</w:t>
       </w:r>
       <w:r>
-        <w:t xml:space="preserve"> and the sum of </w:t>
+        <w:t xml:space="preserve">, and </w:t>
       </w:r>
       <w:r>
         <w:rPr>
@@ -3378,16 +3410,7 @@
         <w:t>Sales</w:t>
       </w:r>
       <w:r>
-        <w:t xml:space="preserve"> as values in </w:t>
-      </w:r>
-      <w:r>
-        <w:rPr>
-          <w:b/>
-        </w:rPr>
-        <w:t>General</w:t>
-      </w:r>
-      <w:r>
-        <w:t xml:space="preserve"> number format, like this:</w:t>
+        <w:t xml:space="preserve"> headers like this:</w:t>
       </w:r>
     </w:p>
     <w:p>
@@ -3398,11 +3421,12 @@
         <w:rPr>
           <w:noProof/>
         </w:rPr>
+        <w:lastRenderedPageBreak/>
         <w:drawing>
-          <wp:inline distT="0" distB="0" distL="0" distR="0" wp14:anchorId="60E3C789" wp14:editId="696D85BC">
-            <wp:extent cx="5057030" cy="3415116"/>
+          <wp:inline distT="0" distB="0" distL="0" distR="0" wp14:anchorId="2E100986" wp14:editId="119B7825">
+            <wp:extent cx="5033437" cy="3399183"/>
             <wp:effectExtent l="0" t="0" r="0" b="0"/>
-            <wp:docPr id="44" name="Picture 44"/>
+            <wp:docPr id="45" name="Picture 45"/>
             <wp:cNvGraphicFramePr>
               <a:graphicFrameLocks xmlns:a="http://schemas.openxmlformats.org/drawingml/2006/main" noChangeAspect="1"/>
             </wp:cNvGraphicFramePr>
@@ -3422,7 +3446,7 @@
                   <pic:spPr>
                     <a:xfrm>
                       <a:off x="0" y="0"/>
-                      <a:ext cx="5068100" cy="3422592"/>
+                      <a:ext cx="5038076" cy="3402316"/>
                     </a:xfrm>
                     <a:prstGeom prst="rect">
                       <a:avLst/>
@@ -3444,22 +3468,7 @@
         </w:numPr>
       </w:pPr>
       <w:r>
-        <w:t xml:space="preserve">Copy the date, </w:t>
-      </w:r>
-      <w:r>
-        <w:t>rainfall</w:t>
-      </w:r>
-      <w:r>
-        <w:t xml:space="preserve">, and sales values (but not the headers or totals) to a new worksheet and add </w:t>
-      </w:r>
-      <w:r>
-        <w:rPr>
-          <w:b/>
-        </w:rPr>
-        <w:t>Date</w:t>
-      </w:r>
-      <w:r>
-        <w:t xml:space="preserve">, </w:t>
+        <w:t xml:space="preserve">Select the </w:t>
       </w:r>
       <w:r>
         <w:rPr>
@@ -3468,7 +3477,7 @@
         <w:t>Rainfall</w:t>
       </w:r>
       <w:r>
-        <w:t xml:space="preserve">, and </w:t>
+        <w:t xml:space="preserve"> and </w:t>
       </w:r>
       <w:r>
         <w:rPr>
@@ -3477,7 +3486,25 @@
         <w:t>Sales</w:t>
       </w:r>
       <w:r>
-        <w:t xml:space="preserve"> headers like this:</w:t>
+        <w:t xml:space="preserve"> data and headers (but not the dates). Then on the </w:t>
+      </w:r>
+      <w:r>
+        <w:rPr>
+          <w:b/>
+        </w:rPr>
+        <w:t>Insert</w:t>
+      </w:r>
+      <w:r>
+        <w:t xml:space="preserve"> tab, in the </w:t>
+      </w:r>
+      <w:r>
+        <w:rPr>
+          <w:b/>
+        </w:rPr>
+        <w:t>Scatter</w:t>
+      </w:r>
+      <w:r>
+        <w:t xml:space="preserve"> drop-down list, select the first scatter-plot format. This creates a scatter-plot chart like this:</w:t>
       </w:r>
     </w:p>
     <w:p>
@@ -3488,12 +3515,11 @@
         <w:rPr>
           <w:noProof/>
         </w:rPr>
-        <w:lastRenderedPageBreak/>
         <w:drawing>
-          <wp:inline distT="0" distB="0" distL="0" distR="0" wp14:anchorId="2E100986" wp14:editId="119B7825">
-            <wp:extent cx="5033437" cy="3399183"/>
-            <wp:effectExtent l="0" t="0" r="0" b="0"/>
-            <wp:docPr id="45" name="Picture 45"/>
+          <wp:inline distT="0" distB="0" distL="0" distR="0" wp14:anchorId="2918E4A1" wp14:editId="27535011">
+            <wp:extent cx="4075153" cy="2456953"/>
+            <wp:effectExtent l="0" t="0" r="1905" b="635"/>
+            <wp:docPr id="46" name="Picture 46"/>
             <wp:cNvGraphicFramePr>
               <a:graphicFrameLocks xmlns:a="http://schemas.openxmlformats.org/drawingml/2006/main" noChangeAspect="1"/>
             </wp:cNvGraphicFramePr>
@@ -3513,7 +3539,7 @@
                   <pic:spPr>
                     <a:xfrm>
                       <a:off x="0" y="0"/>
-                      <a:ext cx="5038076" cy="3402316"/>
+                      <a:ext cx="4081693" cy="2460896"/>
                     </a:xfrm>
                     <a:prstGeom prst="rect">
                       <a:avLst/>
@@ -3528,6 +3554,38 @@
     </w:p>
     <w:p>
       <w:pPr>
+        <w:ind w:left="720"/>
+      </w:pPr>
+      <w:r>
+        <w:t xml:space="preserve">This plot seems to indicate some kind of relationship between </w:t>
+      </w:r>
+      <w:r>
+        <w:t xml:space="preserve">rainfall and sales, with </w:t>
+      </w:r>
+      <w:r>
+        <w:t xml:space="preserve">sales falling as rainfall increases. However, the line formed by the plots is curved. This often means there is </w:t>
+      </w:r>
+      <w:r>
+        <w:t xml:space="preserve">a </w:t>
+      </w:r>
+      <w:r>
+        <w:t>non-linear</w:t>
+      </w:r>
+      <w:r>
+        <w:t xml:space="preserve">, </w:t>
+      </w:r>
+      <w:r>
+        <w:t>possibly logarithmic</w:t>
+      </w:r>
+      <w:r>
+        <w:t xml:space="preserve"> </w:t>
+      </w:r>
+      <w:r>
+        <w:t>relationship.</w:t>
+      </w:r>
+    </w:p>
+    <w:p>
+      <w:pPr>
         <w:pStyle w:val="ListParagraph"/>
         <w:numPr>
           <w:ilvl w:val="0"/>
@@ -3535,25 +3593,189 @@
         </w:numPr>
       </w:pPr>
       <w:r>
+        <w:t>Move the chart so you can see the empty D and E columns after the daily rainfall and sales data.</w:t>
+      </w:r>
+    </w:p>
+    <w:p>
+      <w:pPr>
+        <w:pStyle w:val="ListParagraph"/>
+        <w:numPr>
+          <w:ilvl w:val="0"/>
+          <w:numId w:val="9"/>
+        </w:numPr>
+      </w:pPr>
+      <w:r>
+        <w:t xml:space="preserve">In D1, add the column header </w:t>
+      </w:r>
+      <w:proofErr w:type="spellStart"/>
+      <w:r>
+        <w:rPr>
+          <w:b/>
+        </w:rPr>
+        <w:t>LogRainfall</w:t>
+      </w:r>
+      <w:proofErr w:type="spellEnd"/>
+      <w:r>
+        <w:t>, and in cell D2 enter the following formula</w:t>
+      </w:r>
+      <w:r>
+        <w:t xml:space="preserve"> to calculate the </w:t>
+      </w:r>
+      <w:r>
+        <w:t>base 10</w:t>
+      </w:r>
+      <w:r>
+        <w:t xml:space="preserve"> log of the rainfall value:</w:t>
+      </w:r>
+    </w:p>
+    <w:p>
+      <w:pPr>
+        <w:ind w:left="720"/>
+        <w:rPr>
+          <w:rFonts w:ascii="Courier New" w:hAnsi="Courier New" w:cs="Courier New"/>
+        </w:rPr>
+      </w:pPr>
+      <w:r>
+        <w:rPr>
+          <w:rFonts w:ascii="Courier New" w:hAnsi="Courier New" w:cs="Courier New"/>
+        </w:rPr>
+        <w:t>=log(B2)</w:t>
+      </w:r>
+    </w:p>
+    <w:p>
+      <w:pPr>
+        <w:pStyle w:val="ListParagraph"/>
+        <w:numPr>
+          <w:ilvl w:val="0"/>
+          <w:numId w:val="9"/>
+        </w:numPr>
+      </w:pPr>
+      <w:r>
+        <w:lastRenderedPageBreak/>
+        <w:t>Copy the formula</w:t>
+      </w:r>
+      <w:r>
+        <w:t xml:space="preserve"> to the other cells in the </w:t>
+      </w:r>
+      <w:proofErr w:type="spellStart"/>
+      <w:r>
+        <w:rPr>
+          <w:b/>
+        </w:rPr>
+        <w:t>LogRainfall</w:t>
+      </w:r>
+      <w:proofErr w:type="spellEnd"/>
+      <w:r>
+        <w:t xml:space="preserve"> column. The easiest way to do this is to select the cell containing the formula and double-click on the </w:t>
+      </w:r>
+      <w:r>
+        <w:t>small square “handle” at the bottom right of the selected cell.</w:t>
+      </w:r>
+    </w:p>
+    <w:p>
+      <w:pPr>
+        <w:pStyle w:val="ListParagraph"/>
+        <w:numPr>
+          <w:ilvl w:val="0"/>
+          <w:numId w:val="9"/>
+        </w:numPr>
+      </w:pPr>
+      <w:r>
+        <w:t xml:space="preserve">In E1, add the column header </w:t>
+      </w:r>
+      <w:proofErr w:type="spellStart"/>
+      <w:r>
+        <w:rPr>
+          <w:b/>
+        </w:rPr>
+        <w:t>LogSales</w:t>
+      </w:r>
+      <w:proofErr w:type="spellEnd"/>
+      <w:r>
+        <w:t xml:space="preserve">, and in cell E2 enter the following formula to calculate the </w:t>
+      </w:r>
+      <w:r>
+        <w:t>base 10</w:t>
+      </w:r>
+      <w:r>
+        <w:t xml:space="preserve"> log of the rainfall value:</w:t>
+      </w:r>
+    </w:p>
+    <w:p>
+      <w:pPr>
+        <w:ind w:left="720"/>
+        <w:rPr>
+          <w:rFonts w:ascii="Courier New" w:hAnsi="Courier New" w:cs="Courier New"/>
+        </w:rPr>
+      </w:pPr>
+      <w:r>
+        <w:rPr>
+          <w:rFonts w:ascii="Courier New" w:hAnsi="Courier New" w:cs="Courier New"/>
+        </w:rPr>
+        <w:t>=log(C2)</w:t>
+      </w:r>
+    </w:p>
+    <w:p>
+      <w:pPr>
+        <w:pStyle w:val="ListParagraph"/>
+        <w:numPr>
+          <w:ilvl w:val="0"/>
+          <w:numId w:val="9"/>
+        </w:numPr>
+      </w:pPr>
+      <w:r>
+        <w:t xml:space="preserve">Copy the formula to the other cells in the </w:t>
+      </w:r>
+      <w:proofErr w:type="spellStart"/>
+      <w:r>
+        <w:rPr>
+          <w:b/>
+        </w:rPr>
+        <w:t>Log</w:t>
+      </w:r>
+      <w:r>
+        <w:rPr>
+          <w:b/>
+        </w:rPr>
+        <w:t>Sales</w:t>
+      </w:r>
+      <w:proofErr w:type="spellEnd"/>
+      <w:r>
+        <w:t xml:space="preserve"> column. </w:t>
+      </w:r>
+    </w:p>
+    <w:p>
+      <w:pPr>
+        <w:pStyle w:val="ListParagraph"/>
+        <w:numPr>
+          <w:ilvl w:val="0"/>
+          <w:numId w:val="9"/>
+        </w:numPr>
+      </w:pPr>
+      <w:r>
         <w:t xml:space="preserve">Select the </w:t>
       </w:r>
-      <w:r>
-        <w:rPr>
-          <w:b/>
-        </w:rPr>
-        <w:t>Rainfall</w:t>
-      </w:r>
+      <w:proofErr w:type="spellStart"/>
+      <w:r>
+        <w:rPr>
+          <w:b/>
+        </w:rPr>
+        <w:t>LogRainfall</w:t>
+      </w:r>
+      <w:proofErr w:type="spellEnd"/>
       <w:r>
         <w:t xml:space="preserve"> and </w:t>
       </w:r>
-      <w:r>
-        <w:rPr>
-          <w:b/>
-        </w:rPr>
-        <w:t>Sales</w:t>
-      </w:r>
-      <w:r>
-        <w:t xml:space="preserve"> data and headers (but not the dates). Then on the </w:t>
+      <w:proofErr w:type="spellStart"/>
+      <w:r>
+        <w:rPr>
+          <w:b/>
+        </w:rPr>
+        <w:t>LogSales</w:t>
+      </w:r>
+      <w:proofErr w:type="spellEnd"/>
+      <w:r>
+        <w:t xml:space="preserve"> data and headers. Then on the </w:t>
       </w:r>
       <w:r>
         <w:rPr>
@@ -3583,10 +3805,10 @@
           <w:noProof/>
         </w:rPr>
         <w:drawing>
-          <wp:inline distT="0" distB="0" distL="0" distR="0" wp14:anchorId="2918E4A1" wp14:editId="27535011">
-            <wp:extent cx="4075153" cy="2456953"/>
-            <wp:effectExtent l="0" t="0" r="1905" b="635"/>
-            <wp:docPr id="46" name="Picture 46"/>
+          <wp:inline distT="0" distB="0" distL="0" distR="0" wp14:anchorId="3894BF52" wp14:editId="7AFFBB86">
+            <wp:extent cx="4092520" cy="2450407"/>
+            <wp:effectExtent l="0" t="0" r="3810" b="7620"/>
+            <wp:docPr id="47" name="Picture 47"/>
             <wp:cNvGraphicFramePr>
               <a:graphicFrameLocks xmlns:a="http://schemas.openxmlformats.org/drawingml/2006/main" noChangeAspect="1"/>
             </wp:cNvGraphicFramePr>
@@ -3606,285 +3828,6 @@
                   <pic:spPr>
                     <a:xfrm>
                       <a:off x="0" y="0"/>
-                      <a:ext cx="4081693" cy="2460896"/>
-                    </a:xfrm>
-                    <a:prstGeom prst="rect">
-                      <a:avLst/>
-                    </a:prstGeom>
-                  </pic:spPr>
-                </pic:pic>
-              </a:graphicData>
-            </a:graphic>
-          </wp:inline>
-        </w:drawing>
-      </w:r>
-    </w:p>
-    <w:p>
-      <w:pPr>
-        <w:ind w:left="720"/>
-      </w:pPr>
-      <w:r>
-        <w:t xml:space="preserve">This plot seems to indicate some kind of relationship between </w:t>
-      </w:r>
-      <w:r>
-        <w:t xml:space="preserve">rainfall and sales, with </w:t>
-      </w:r>
-      <w:r>
-        <w:t xml:space="preserve">sales falling as rainfall increases. However, the line formed by the plots is curved. This often means there is </w:t>
-      </w:r>
-      <w:r>
-        <w:t xml:space="preserve">a </w:t>
-      </w:r>
-      <w:r>
-        <w:t>non-linear</w:t>
-      </w:r>
-      <w:r>
-        <w:t xml:space="preserve">, </w:t>
-      </w:r>
-      <w:r>
-        <w:t>possibly logarithmic</w:t>
-      </w:r>
-      <w:r>
-        <w:t xml:space="preserve"> </w:t>
-      </w:r>
-      <w:r>
-        <w:t>relationship.</w:t>
-      </w:r>
-    </w:p>
-    <w:p>
-      <w:pPr>
-        <w:pStyle w:val="ListParagraph"/>
-        <w:numPr>
-          <w:ilvl w:val="0"/>
-          <w:numId w:val="9"/>
-        </w:numPr>
-      </w:pPr>
-      <w:r>
-        <w:t>Move the chart so you can see the empty D and E columns after the daily rainfall and sales data.</w:t>
-      </w:r>
-    </w:p>
-    <w:p>
-      <w:pPr>
-        <w:pStyle w:val="ListParagraph"/>
-        <w:numPr>
-          <w:ilvl w:val="0"/>
-          <w:numId w:val="9"/>
-        </w:numPr>
-      </w:pPr>
-      <w:r>
-        <w:t xml:space="preserve">In D1, add the column header </w:t>
-      </w:r>
-      <w:r>
-        <w:rPr>
-          <w:b/>
-        </w:rPr>
-        <w:t>LogRainfall</w:t>
-      </w:r>
-      <w:r>
-        <w:t>, and in cell D2 enter the following formula</w:t>
-      </w:r>
-      <w:r>
-        <w:t xml:space="preserve"> to calculate the </w:t>
-      </w:r>
-      <w:r>
-        <w:t>base 10</w:t>
-      </w:r>
-      <w:r>
-        <w:t xml:space="preserve"> log of the rainfall value:</w:t>
-      </w:r>
-    </w:p>
-    <w:p>
-      <w:pPr>
-        <w:ind w:left="720"/>
-        <w:rPr>
-          <w:rFonts w:ascii="Courier New" w:hAnsi="Courier New" w:cs="Courier New"/>
-        </w:rPr>
-      </w:pPr>
-      <w:r>
-        <w:rPr>
-          <w:rFonts w:ascii="Courier New" w:hAnsi="Courier New" w:cs="Courier New"/>
-        </w:rPr>
-        <w:t>=log(B2)</w:t>
-      </w:r>
-    </w:p>
-    <w:p>
-      <w:pPr>
-        <w:pStyle w:val="ListParagraph"/>
-        <w:numPr>
-          <w:ilvl w:val="0"/>
-          <w:numId w:val="9"/>
-        </w:numPr>
-      </w:pPr>
-      <w:r>
-        <w:lastRenderedPageBreak/>
-        <w:t>Copy the formula</w:t>
-      </w:r>
-      <w:r>
-        <w:t xml:space="preserve"> to the other cells in the </w:t>
-      </w:r>
-      <w:r>
-        <w:rPr>
-          <w:b/>
-        </w:rPr>
-        <w:t>LogRainfall</w:t>
-      </w:r>
-      <w:r>
-        <w:t xml:space="preserve"> column. The easiest way to do this is to select the cell containing the formula and double-click on the </w:t>
-      </w:r>
-      <w:r>
-        <w:t>small square “handle” at the bottom right of the selected cell.</w:t>
-      </w:r>
-    </w:p>
-    <w:p>
-      <w:pPr>
-        <w:pStyle w:val="ListParagraph"/>
-        <w:numPr>
-          <w:ilvl w:val="0"/>
-          <w:numId w:val="9"/>
-        </w:numPr>
-      </w:pPr>
-      <w:r>
-        <w:t xml:space="preserve">In E1, add the column header </w:t>
-      </w:r>
-      <w:r>
-        <w:rPr>
-          <w:b/>
-        </w:rPr>
-        <w:t>LogSales</w:t>
-      </w:r>
-      <w:r>
-        <w:t xml:space="preserve">, and in cell E2 enter the following formula to calculate the </w:t>
-      </w:r>
-      <w:r>
-        <w:t>base 10</w:t>
-      </w:r>
-      <w:bookmarkStart w:id="0" w:name="_GoBack"/>
-      <w:bookmarkEnd w:id="0"/>
-      <w:r>
-        <w:t xml:space="preserve"> log of the rainfall value:</w:t>
-      </w:r>
-    </w:p>
-    <w:p>
-      <w:pPr>
-        <w:ind w:left="720"/>
-        <w:rPr>
-          <w:rFonts w:ascii="Courier New" w:hAnsi="Courier New" w:cs="Courier New"/>
-        </w:rPr>
-      </w:pPr>
-      <w:r>
-        <w:rPr>
-          <w:rFonts w:ascii="Courier New" w:hAnsi="Courier New" w:cs="Courier New"/>
-        </w:rPr>
-        <w:t>=log(C2)</w:t>
-      </w:r>
-    </w:p>
-    <w:p>
-      <w:pPr>
-        <w:pStyle w:val="ListParagraph"/>
-        <w:numPr>
-          <w:ilvl w:val="0"/>
-          <w:numId w:val="9"/>
-        </w:numPr>
-      </w:pPr>
-      <w:r>
-        <w:t xml:space="preserve">Copy the formula to the other cells in the </w:t>
-      </w:r>
-      <w:r>
-        <w:rPr>
-          <w:b/>
-        </w:rPr>
-        <w:t>Log</w:t>
-      </w:r>
-      <w:r>
-        <w:rPr>
-          <w:b/>
-        </w:rPr>
-        <w:t>Sales</w:t>
-      </w:r>
-      <w:r>
-        <w:t xml:space="preserve"> column. </w:t>
-      </w:r>
-    </w:p>
-    <w:p>
-      <w:pPr>
-        <w:pStyle w:val="ListParagraph"/>
-        <w:numPr>
-          <w:ilvl w:val="0"/>
-          <w:numId w:val="9"/>
-        </w:numPr>
-      </w:pPr>
-      <w:r>
-        <w:t xml:space="preserve">Select the </w:t>
-      </w:r>
-      <w:r>
-        <w:rPr>
-          <w:b/>
-        </w:rPr>
-        <w:t>LogRainfall</w:t>
-      </w:r>
-      <w:r>
-        <w:t xml:space="preserve"> and </w:t>
-      </w:r>
-      <w:r>
-        <w:rPr>
-          <w:b/>
-        </w:rPr>
-        <w:t>LogSales</w:t>
-      </w:r>
-      <w:r>
-        <w:t xml:space="preserve"> data and headers. Then on the </w:t>
-      </w:r>
-      <w:r>
-        <w:rPr>
-          <w:b/>
-        </w:rPr>
-        <w:t>Insert</w:t>
-      </w:r>
-      <w:r>
-        <w:t xml:space="preserve"> tab, in the </w:t>
-      </w:r>
-      <w:r>
-        <w:rPr>
-          <w:b/>
-        </w:rPr>
-        <w:t>Scatter</w:t>
-      </w:r>
-      <w:r>
-        <w:t xml:space="preserve"> drop-down list, select the first scatter-plot format. This creates a scatter-plot chart like this:</w:t>
-      </w:r>
-    </w:p>
-    <w:p>
-      <w:pPr>
-        <w:jc w:val="center"/>
-      </w:pPr>
-      <w:r>
-        <w:rPr>
-          <w:noProof/>
-        </w:rPr>
-        <w:drawing>
-          <wp:inline distT="0" distB="0" distL="0" distR="0" wp14:anchorId="3894BF52" wp14:editId="7AFFBB86">
-            <wp:extent cx="4092520" cy="2450407"/>
-            <wp:effectExtent l="0" t="0" r="3810" b="7620"/>
-            <wp:docPr id="47" name="Picture 47"/>
-            <wp:cNvGraphicFramePr>
-              <a:graphicFrameLocks xmlns:a="http://schemas.openxmlformats.org/drawingml/2006/main" noChangeAspect="1"/>
-            </wp:cNvGraphicFramePr>
-            <a:graphic xmlns:a="http://schemas.openxmlformats.org/drawingml/2006/main">
-              <a:graphicData uri="http://schemas.openxmlformats.org/drawingml/2006/picture">
-                <pic:pic xmlns:pic="http://schemas.openxmlformats.org/drawingml/2006/picture">
-                  <pic:nvPicPr>
-                    <pic:cNvPr id="1" name=""/>
-                    <pic:cNvPicPr/>
-                  </pic:nvPicPr>
-                  <pic:blipFill>
-                    <a:blip r:embed="rId37"/>
-                    <a:stretch>
-                      <a:fillRect/>
-                    </a:stretch>
-                  </pic:blipFill>
-                  <pic:spPr>
-                    <a:xfrm>
-                      <a:off x="0" y="0"/>
                       <a:ext cx="4104028" cy="2457298"/>
                     </a:xfrm>
                     <a:prstGeom prst="rect">
@@ -4013,12 +3956,12 @@
     <w:p/>
     <w:p/>
     <w:sectPr>
-      <w:headerReference w:type="even" r:id="rId38"/>
-      <w:headerReference w:type="default" r:id="rId39"/>
-      <w:footerReference w:type="even" r:id="rId40"/>
-      <w:footerReference w:type="default" r:id="rId41"/>
-      <w:headerReference w:type="first" r:id="rId42"/>
-      <w:footerReference w:type="first" r:id="rId43"/>
+      <w:headerReference w:type="even" r:id="rId37"/>
+      <w:headerReference w:type="default" r:id="rId38"/>
+      <w:footerReference w:type="even" r:id="rId39"/>
+      <w:footerReference w:type="default" r:id="rId40"/>
+      <w:headerReference w:type="first" r:id="rId41"/>
+      <w:footerReference w:type="first" r:id="rId42"/>
       <w:pgSz w:w="12240" w:h="15840"/>
       <w:pgMar w:top="1008" w:right="1440" w:bottom="1152" w:left="1440" w:header="576" w:footer="720" w:gutter="0"/>
       <w:cols w:space="720"/>
@@ -5180,7 +5123,7 @@
       </w:pPr>
     </w:pPrDefault>
   </w:docDefaults>
-  <w:latentStyles w:defLockedState="0" w:defUIPriority="99" w:defSemiHidden="0" w:defUnhideWhenUsed="0" w:defQFormat="0" w:count="375">
+  <w:latentStyles w:defLockedState="0" w:defUIPriority="99" w:defSemiHidden="0" w:defUnhideWhenUsed="0" w:defQFormat="0" w:count="376">
     <w:lsdException w:name="Normal" w:uiPriority="0" w:qFormat="1"/>
     <w:lsdException w:name="heading 1" w:uiPriority="9" w:qFormat="1"/>
     <w:lsdException w:name="heading 2" w:semiHidden="1" w:uiPriority="9" w:unhideWhenUsed="1" w:qFormat="1"/>
@@ -5286,7 +5229,6 @@
     <w:lsdException w:name="HTML Sample" w:semiHidden="1" w:unhideWhenUsed="1"/>
     <w:lsdException w:name="HTML Typewriter" w:semiHidden="1" w:unhideWhenUsed="1"/>
     <w:lsdException w:name="HTML Variable" w:semiHidden="1" w:unhideWhenUsed="1"/>
-    <w:lsdException w:name="Normal Table" w:semiHidden="1" w:unhideWhenUsed="1"/>
     <w:lsdException w:name="annotation subject" w:semiHidden="1" w:unhideWhenUsed="1"/>
     <w:lsdException w:name="No List" w:semiHidden="1" w:unhideWhenUsed="1"/>
     <w:lsdException w:name="Outline List 1" w:semiHidden="1" w:unhideWhenUsed="1"/>
@@ -5333,10 +5275,8 @@
     <w:lsdException w:name="Table Subtle 2" w:semiHidden="1" w:unhideWhenUsed="1"/>
     <w:lsdException w:name="Table Web 1" w:semiHidden="1" w:unhideWhenUsed="1"/>
     <w:lsdException w:name="Table Web 2" w:semiHidden="1" w:unhideWhenUsed="1"/>
-    <w:lsdException w:name="Table Web 3" w:semiHidden="1" w:unhideWhenUsed="1"/>
     <w:lsdException w:name="Balloon Text" w:semiHidden="1" w:unhideWhenUsed="1"/>
     <w:lsdException w:name="Table Grid" w:uiPriority="39"/>
-    <w:lsdException w:name="Table Theme" w:semiHidden="1" w:unhideWhenUsed="1"/>
     <w:lsdException w:name="Placeholder Text" w:semiHidden="1"/>
     <w:lsdException w:name="No Spacing" w:uiPriority="1" w:qFormat="1"/>
     <w:lsdException w:name="Light Shading" w:uiPriority="60"/>
@@ -5556,6 +5496,7 @@
     <w:lsdException w:name="Smart Hyperlink" w:semiHidden="1" w:unhideWhenUsed="1"/>
     <w:lsdException w:name="Hashtag" w:semiHidden="1" w:unhideWhenUsed="1"/>
     <w:lsdException w:name="Unresolved Mention" w:semiHidden="1" w:unhideWhenUsed="1"/>
+    <w:lsdException w:name="Smart Link" w:semiHidden="1" w:unhideWhenUsed="1"/>
   </w:latentStyles>
   <w:style w:type="paragraph" w:default="1" w:styleId="Normal">
     <w:name w:val="Normal"/>
@@ -6327,17 +6268,12 @@
 </file>
 
 <file path=customXml/item1.xml><?xml version="1.0" encoding="utf-8"?>
-<p:properties xmlns:p="http://schemas.microsoft.com/office/2006/metadata/properties" xmlns:xsi="http://www.w3.org/2001/XMLSchema-instance" xmlns:pc="http://schemas.microsoft.com/office/infopath/2007/PartnerControls">
-  <documentManagement>
-    <SharedWithUsers xmlns="636b0322-90fb-440c-9cbc-22749e7231e9">
-      <UserInfo>
-        <DisplayName>Rachel Nizhnikov</DisplayName>
-        <AccountId>21</AccountId>
-        <AccountType/>
-      </UserInfo>
-    </SharedWithUsers>
-  </documentManagement>
-</p:properties>
+<?mso-contentType ?>
+<FormTemplates xmlns="http://schemas.microsoft.com/sharepoint/v3/contenttype/forms">
+  <Display>DocumentLibraryForm</Display>
+  <Edit>DocumentLibraryForm</Edit>
+  <New>DocumentLibraryForm</New>
+</FormTemplates>
 </file>
 
 <file path=customXml/item2.xml><?xml version="1.0" encoding="utf-8"?>
@@ -6481,12 +6417,17 @@
 </file>
 
 <file path=customXml/item3.xml><?xml version="1.0" encoding="utf-8"?>
-<?mso-contentType ?>
-<FormTemplates xmlns="http://schemas.microsoft.com/sharepoint/v3/contenttype/forms">
-  <Display>DocumentLibraryForm</Display>
-  <Edit>DocumentLibraryForm</Edit>
-  <New>DocumentLibraryForm</New>
-</FormTemplates>
+<p:properties xmlns:p="http://schemas.microsoft.com/office/2006/metadata/properties" xmlns:xsi="http://www.w3.org/2001/XMLSchema-instance" xmlns:pc="http://schemas.microsoft.com/office/infopath/2007/PartnerControls">
+  <documentManagement>
+    <SharedWithUsers xmlns="636b0322-90fb-440c-9cbc-22749e7231e9">
+      <UserInfo>
+        <DisplayName>Rachel Nizhnikov</DisplayName>
+        <AccountId>21</AccountId>
+        <AccountType/>
+      </UserInfo>
+    </SharedWithUsers>
+  </documentManagement>
+</p:properties>
 </file>
 
 <file path=customXml/item4.xml><?xml version="1.0" encoding="utf-8"?>
@@ -6494,11 +6435,9 @@
 </file>
 
 <file path=customXml/itemProps1.xml><?xml version="1.0" encoding="utf-8"?>
-<ds:datastoreItem xmlns:ds="http://schemas.openxmlformats.org/officeDocument/2006/customXml" ds:itemID="{531F6DDD-182A-4D16-9226-8550A4C0EFF3}">
+<ds:datastoreItem xmlns:ds="http://schemas.openxmlformats.org/officeDocument/2006/customXml" ds:itemID="{C4CFD253-4EFA-404C-8C1C-65E19D3D22E9}">
   <ds:schemaRefs>
-    <ds:schemaRef ds:uri="http://schemas.microsoft.com/office/2006/metadata/properties"/>
-    <ds:schemaRef ds:uri="http://schemas.microsoft.com/office/infopath/2007/PartnerControls"/>
-    <ds:schemaRef ds:uri="636b0322-90fb-440c-9cbc-22749e7231e9"/>
+    <ds:schemaRef ds:uri="http://schemas.microsoft.com/sharepoint/v3/contenttype/forms"/>
   </ds:schemaRefs>
 </ds:datastoreItem>
 </file>
@@ -6522,15 +6461,17 @@
 </file>
 
 <file path=customXml/itemProps3.xml><?xml version="1.0" encoding="utf-8"?>
-<ds:datastoreItem xmlns:ds="http://schemas.openxmlformats.org/officeDocument/2006/customXml" ds:itemID="{C4CFD253-4EFA-404C-8C1C-65E19D3D22E9}">
+<ds:datastoreItem xmlns:ds="http://schemas.openxmlformats.org/officeDocument/2006/customXml" ds:itemID="{531F6DDD-182A-4D16-9226-8550A4C0EFF3}">
   <ds:schemaRefs>
-    <ds:schemaRef ds:uri="http://schemas.microsoft.com/sharepoint/v3/contenttype/forms"/>
+    <ds:schemaRef ds:uri="http://schemas.microsoft.com/office/2006/metadata/properties"/>
+    <ds:schemaRef ds:uri="http://schemas.microsoft.com/office/infopath/2007/PartnerControls"/>
+    <ds:schemaRef ds:uri="636b0322-90fb-440c-9cbc-22749e7231e9"/>
   </ds:schemaRefs>
 </ds:datastoreItem>
 </file>
 
 <file path=customXml/itemProps4.xml><?xml version="1.0" encoding="utf-8"?>
-<ds:datastoreItem xmlns:ds="http://schemas.openxmlformats.org/officeDocument/2006/customXml" ds:itemID="{6815C207-3857-4619-8D0F-FC6A1F859B69}">
+<ds:datastoreItem xmlns:ds="http://schemas.openxmlformats.org/officeDocument/2006/customXml" ds:itemID="{130309E0-CFA0-4FF4-B240-09C8122CB4F7}">
   <ds:schemaRefs>
     <ds:schemaRef ds:uri="http://schemas.openxmlformats.org/officeDocument/2006/bibliography"/>
   </ds:schemaRefs>

</xml_diff>